<commit_message>
Mise a jours des spécifications pour comprendre tout les besoins de l'audit
</commit_message>
<xml_diff>
--- a/Document/Documentation Client/Spécifications_Générales.docx
+++ b/Document/Documentation Client/Spécifications_Générales.docx
@@ -54,6 +54,7 @@
                 <w:dataBinding w:prefixMappings="xmlns:ns0='http://schemas.openxmlformats.org/package/2006/metadata/core-properties' xmlns:ns1='http://purl.org/dc/elements/1.1/'" w:xpath="/ns0:coreProperties[1]/ns1:title[1]" w:storeItemID="{6C3C8BC8-F283-45AE-878A-BAB7291924A1}"/>
                 <w:text/>
               </w:sdtPr>
+              <w:sdtEndPr/>
               <w:sdtContent>
                 <w:tc>
                   <w:tcPr>
@@ -100,6 +101,7 @@
                 <w:dataBinding w:prefixMappings="xmlns:ns0='http://schemas.openxmlformats.org/package/2006/metadata/core-properties' xmlns:ns1='http://purl.org/dc/elements/1.1/'" w:xpath="/ns0:coreProperties[1]/ns1:subject[1]" w:storeItemID="{6C3C8BC8-F283-45AE-878A-BAB7291924A1}"/>
                 <w:text/>
               </w:sdtPr>
+              <w:sdtEndPr/>
               <w:sdtContent>
                 <w:tc>
                   <w:tcPr>
@@ -167,6 +169,7 @@
                 <w:dataBinding w:prefixMappings="xmlns:ns0='http://schemas.openxmlformats.org/package/2006/metadata/core-properties' xmlns:ns1='http://purl.org/dc/elements/1.1/'" w:xpath="/ns0:coreProperties[1]/ns1:creator[1]" w:storeItemID="{6C3C8BC8-F283-45AE-878A-BAB7291924A1}"/>
                 <w:text/>
               </w:sdtPr>
+              <w:sdtEndPr/>
               <w:sdtContent>
                 <w:tc>
                   <w:tcPr>
@@ -209,6 +212,7 @@
                   <w:calendar w:val="gregorian"/>
                 </w:date>
               </w:sdtPr>
+              <w:sdtEndPr/>
               <w:sdtContent>
                 <w:tc>
                   <w:tcPr>
@@ -257,7 +261,7 @@
               <w:noProof/>
             </w:rPr>
             <w:pict>
-              <v:group id="_x0000_s1026" style="position:absolute;margin-left:6119.95pt;margin-top:0;width:264.55pt;height:690.65pt;z-index:251660288;mso-position-horizontal:right;mso-position-horizontal-relative:page;mso-position-vertical:bottom;mso-position-vertical-relative:page" coordorigin="5531,1258" coordsize="5291,13813">
+              <v:group id="_x0000_s1026" style="position:absolute;margin-left:6333.3pt;margin-top:0;width:264.55pt;height:690.65pt;z-index:251660288;mso-position-horizontal:right;mso-position-horizontal-relative:page;mso-position-vertical:bottom;mso-position-vertical-relative:page" coordorigin="5531,1258" coordsize="5291,13813">
                 <v:shapetype id="_x0000_t32" coordsize="21600,21600" o:spt="32" o:oned="t" path="m,l21600,21600e" filled="f">
                   <v:path arrowok="t" fillok="f" o:connecttype="none"/>
                   <o:lock v:ext="edit" shapetype="t"/>
@@ -295,7 +299,7 @@
               <w:noProof/>
             </w:rPr>
             <w:pict>
-              <v:group id="_x0000_s1032" style="position:absolute;margin-left:8455.1pt;margin-top:0;width:332.7pt;height:227.25pt;z-index:251661312;mso-position-horizontal:right;mso-position-horizontal-relative:margin;mso-position-vertical:top;mso-position-vertical-relative:page" coordorigin="4136,15" coordsize="6654,4545" o:allowincell="f">
+              <v:group id="_x0000_s1032" style="position:absolute;margin-left:8736.6pt;margin-top:0;width:332.7pt;height:227.25pt;z-index:251661312;mso-position-horizontal:right;mso-position-horizontal-relative:margin;mso-position-vertical:top;mso-position-vertical-relative:page" coordorigin="4136,15" coordsize="6654,4545" o:allowincell="f">
                 <v:shape id="_x0000_s1033" type="#_x0000_t32" style="position:absolute;left:4136;top:15;width:3058;height:3855" o:connectortype="straight" strokecolor="#93ccdb [1620]"/>
                 <v:oval id="_x0000_s1034" style="position:absolute;left:6674;top:444;width:4116;height:4116" fillcolor="#93ccdb [1620]" stroked="f"/>
                 <v:oval id="_x0000_s1035" style="position:absolute;left:6773;top:1058;width:3367;height:3367" fillcolor="#c9e6ed [820]" stroked="f"/>
@@ -317,7 +321,7 @@
         <w:pStyle w:val="Titre1"/>
         <w:jc w:val="center"/>
       </w:pPr>
-      <w:bookmarkStart w:id="0" w:name="_Toc441784608"/>
+      <w:bookmarkStart w:id="0" w:name="_Toc441790260"/>
       <w:r>
         <w:lastRenderedPageBreak/>
         <w:t>Historique du document</w:t>
@@ -669,6 +673,7 @@
           <w:docPartUnique/>
         </w:docPartObj>
       </w:sdtPr>
+      <w:sdtEndPr/>
       <w:sdtContent>
         <w:p>
           <w:pPr>
@@ -698,7 +703,7 @@
           <w:r>
             <w:fldChar w:fldCharType="separate"/>
           </w:r>
-          <w:hyperlink w:anchor="_Toc441784608" w:history="1">
+          <w:hyperlink w:anchor="_Toc441790260" w:history="1">
             <w:r>
               <w:rPr>
                 <w:rStyle w:val="Lienhypertexte"/>
@@ -725,7 +730,7 @@
                 <w:noProof/>
                 <w:webHidden/>
               </w:rPr>
-              <w:instrText xml:space="preserve"> PAGEREF _Toc441784608 \h </w:instrText>
+              <w:instrText xml:space="preserve"> PAGEREF _Toc441790260 \h </w:instrText>
             </w:r>
             <w:r>
               <w:rPr>
@@ -767,7 +772,7 @@
               <w:lang w:eastAsia="fr-FR"/>
             </w:rPr>
           </w:pPr>
-          <w:hyperlink w:anchor="_Toc441784609" w:history="1">
+          <w:hyperlink w:anchor="_Toc441790261" w:history="1">
             <w:r>
               <w:rPr>
                 <w:rStyle w:val="Lienhypertexte"/>
@@ -794,7 +799,7 @@
                 <w:noProof/>
                 <w:webHidden/>
               </w:rPr>
-              <w:instrText xml:space="preserve"> PAGEREF _Toc441784609 \h </w:instrText>
+              <w:instrText xml:space="preserve"> PAGEREF _Toc441790261 \h </w:instrText>
             </w:r>
             <w:r>
               <w:rPr>
@@ -814,7 +819,7 @@
                 <w:noProof/>
                 <w:webHidden/>
               </w:rPr>
-              <w:t>5</w:t>
+              <w:t>4</w:t>
             </w:r>
             <w:r>
               <w:rPr>
@@ -836,7 +841,7 @@
               <w:lang w:eastAsia="fr-FR"/>
             </w:rPr>
           </w:pPr>
-          <w:hyperlink w:anchor="_Toc441784610" w:history="1">
+          <w:hyperlink w:anchor="_Toc441790262" w:history="1">
             <w:r>
               <w:rPr>
                 <w:rStyle w:val="Lienhypertexte"/>
@@ -863,7 +868,7 @@
                 <w:noProof/>
                 <w:webHidden/>
               </w:rPr>
-              <w:instrText xml:space="preserve"> PAGEREF _Toc441784610 \h </w:instrText>
+              <w:instrText xml:space="preserve"> PAGEREF _Toc441790262 \h </w:instrText>
             </w:r>
             <w:r>
               <w:rPr>
@@ -883,7 +888,7 @@
                 <w:noProof/>
                 <w:webHidden/>
               </w:rPr>
-              <w:t>5</w:t>
+              <w:t>4</w:t>
             </w:r>
             <w:r>
               <w:rPr>
@@ -905,7 +910,7 @@
               <w:lang w:eastAsia="fr-FR"/>
             </w:rPr>
           </w:pPr>
-          <w:hyperlink w:anchor="_Toc441784611" w:history="1">
+          <w:hyperlink w:anchor="_Toc441790263" w:history="1">
             <w:r>
               <w:rPr>
                 <w:rStyle w:val="Lienhypertexte"/>
@@ -932,7 +937,7 @@
                 <w:noProof/>
                 <w:webHidden/>
               </w:rPr>
-              <w:instrText xml:space="preserve"> PAGEREF _Toc441784611 \h </w:instrText>
+              <w:instrText xml:space="preserve"> PAGEREF _Toc441790263 \h </w:instrText>
             </w:r>
             <w:r>
               <w:rPr>
@@ -952,7 +957,7 @@
                 <w:noProof/>
                 <w:webHidden/>
               </w:rPr>
-              <w:t>5</w:t>
+              <w:t>4</w:t>
             </w:r>
             <w:r>
               <w:rPr>
@@ -974,7 +979,7 @@
               <w:lang w:eastAsia="fr-FR"/>
             </w:rPr>
           </w:pPr>
-          <w:hyperlink w:anchor="_Toc441784612" w:history="1">
+          <w:hyperlink w:anchor="_Toc441790264" w:history="1">
             <w:r>
               <w:rPr>
                 <w:rStyle w:val="Lienhypertexte"/>
@@ -1001,7 +1006,76 @@
                 <w:noProof/>
                 <w:webHidden/>
               </w:rPr>
-              <w:instrText xml:space="preserve"> PAGEREF _Toc441784612 \h </w:instrText>
+              <w:instrText xml:space="preserve"> PAGEREF _Toc441790264 \h </w:instrText>
+            </w:r>
+            <w:r>
+              <w:rPr>
+                <w:noProof/>
+                <w:webHidden/>
+              </w:rPr>
+            </w:r>
+            <w:r>
+              <w:rPr>
+                <w:noProof/>
+                <w:webHidden/>
+              </w:rPr>
+              <w:fldChar w:fldCharType="separate"/>
+            </w:r>
+            <w:r>
+              <w:rPr>
+                <w:noProof/>
+                <w:webHidden/>
+              </w:rPr>
+              <w:t>4</w:t>
+            </w:r>
+            <w:r>
+              <w:rPr>
+                <w:noProof/>
+                <w:webHidden/>
+              </w:rPr>
+              <w:fldChar w:fldCharType="end"/>
+            </w:r>
+          </w:hyperlink>
+        </w:p>
+        <w:p>
+          <w:pPr>
+            <w:pStyle w:val="TM2"/>
+            <w:tabs>
+              <w:tab w:val="right" w:leader="dot" w:pos="9062"/>
+            </w:tabs>
+            <w:rPr>
+              <w:noProof/>
+              <w:lang w:eastAsia="fr-FR"/>
+            </w:rPr>
+          </w:pPr>
+          <w:hyperlink w:anchor="_Toc441790265" w:history="1">
+            <w:r>
+              <w:rPr>
+                <w:rStyle w:val="Lienhypertexte"/>
+                <w:noProof/>
+              </w:rPr>
+              <w:t>Cible</w:t>
+            </w:r>
+            <w:r>
+              <w:rPr>
+                <w:noProof/>
+                <w:webHidden/>
+              </w:rPr>
+              <w:tab/>
+            </w:r>
+            <w:r>
+              <w:rPr>
+                <w:noProof/>
+                <w:webHidden/>
+              </w:rPr>
+              <w:fldChar w:fldCharType="begin"/>
+            </w:r>
+            <w:r>
+              <w:rPr>
+                <w:noProof/>
+                <w:webHidden/>
+              </w:rPr>
+              <w:instrText xml:space="preserve"> PAGEREF _Toc441790265 \h </w:instrText>
             </w:r>
             <w:r>
               <w:rPr>
@@ -1043,7 +1117,7 @@
               <w:lang w:eastAsia="fr-FR"/>
             </w:rPr>
           </w:pPr>
-          <w:hyperlink w:anchor="_Toc441784613" w:history="1">
+          <w:hyperlink w:anchor="_Toc441790266" w:history="1">
             <w:r>
               <w:rPr>
                 <w:rStyle w:val="Lienhypertexte"/>
@@ -1070,7 +1144,7 @@
                 <w:noProof/>
                 <w:webHidden/>
               </w:rPr>
-              <w:instrText xml:space="preserve"> PAGEREF _Toc441784613 \h </w:instrText>
+              <w:instrText xml:space="preserve"> PAGEREF _Toc441790266 \h </w:instrText>
             </w:r>
             <w:r>
               <w:rPr>
@@ -1090,7 +1164,7 @@
                 <w:noProof/>
                 <w:webHidden/>
               </w:rPr>
-              <w:t>6</w:t>
+              <w:t>5</w:t>
             </w:r>
             <w:r>
               <w:rPr>
@@ -1112,7 +1186,7 @@
               <w:lang w:eastAsia="fr-FR"/>
             </w:rPr>
           </w:pPr>
-          <w:hyperlink w:anchor="_Toc441784614" w:history="1">
+          <w:hyperlink w:anchor="_Toc441790267" w:history="1">
             <w:r>
               <w:rPr>
                 <w:rStyle w:val="Lienhypertexte"/>
@@ -1139,7 +1213,7 @@
                 <w:noProof/>
                 <w:webHidden/>
               </w:rPr>
-              <w:instrText xml:space="preserve"> PAGEREF _Toc441784614 \h </w:instrText>
+              <w:instrText xml:space="preserve"> PAGEREF _Toc441790267 \h </w:instrText>
             </w:r>
             <w:r>
               <w:rPr>
@@ -1159,7 +1233,7 @@
                 <w:noProof/>
                 <w:webHidden/>
               </w:rPr>
-              <w:t>6</w:t>
+              <w:t>5</w:t>
             </w:r>
             <w:r>
               <w:rPr>
@@ -1181,7 +1255,7 @@
               <w:lang w:eastAsia="fr-FR"/>
             </w:rPr>
           </w:pPr>
-          <w:hyperlink w:anchor="_Toc441784615" w:history="1">
+          <w:hyperlink w:anchor="_Toc441790268" w:history="1">
             <w:r>
               <w:rPr>
                 <w:rStyle w:val="Lienhypertexte"/>
@@ -1208,7 +1282,7 @@
                 <w:noProof/>
                 <w:webHidden/>
               </w:rPr>
-              <w:instrText xml:space="preserve"> PAGEREF _Toc441784615 \h </w:instrText>
+              <w:instrText xml:space="preserve"> PAGEREF _Toc441790268 \h </w:instrText>
             </w:r>
             <w:r>
               <w:rPr>
@@ -1228,7 +1302,7 @@
                 <w:noProof/>
                 <w:webHidden/>
               </w:rPr>
-              <w:t>6</w:t>
+              <w:t>5</w:t>
             </w:r>
             <w:r>
               <w:rPr>
@@ -1250,7 +1324,7 @@
               <w:lang w:eastAsia="fr-FR"/>
             </w:rPr>
           </w:pPr>
-          <w:hyperlink w:anchor="_Toc441784616" w:history="1">
+          <w:hyperlink w:anchor="_Toc441790269" w:history="1">
             <w:r>
               <w:rPr>
                 <w:rStyle w:val="Lienhypertexte"/>
@@ -1277,7 +1351,7 @@
                 <w:noProof/>
                 <w:webHidden/>
               </w:rPr>
-              <w:instrText xml:space="preserve"> PAGEREF _Toc441784616 \h </w:instrText>
+              <w:instrText xml:space="preserve"> PAGEREF _Toc441790269 \h </w:instrText>
             </w:r>
             <w:r>
               <w:rPr>
@@ -1319,7 +1393,7 @@
               <w:lang w:eastAsia="fr-FR"/>
             </w:rPr>
           </w:pPr>
-          <w:hyperlink w:anchor="_Toc441784617" w:history="1">
+          <w:hyperlink w:anchor="_Toc441790270" w:history="1">
             <w:r>
               <w:rPr>
                 <w:rStyle w:val="Lienhypertexte"/>
@@ -1346,7 +1420,7 @@
                 <w:noProof/>
                 <w:webHidden/>
               </w:rPr>
-              <w:instrText xml:space="preserve"> PAGEREF _Toc441784617 \h </w:instrText>
+              <w:instrText xml:space="preserve"> PAGEREF _Toc441790270 \h </w:instrText>
             </w:r>
             <w:r>
               <w:rPr>
@@ -1366,7 +1440,7 @@
                 <w:noProof/>
                 <w:webHidden/>
               </w:rPr>
-              <w:t>7</w:t>
+              <w:t>6</w:t>
             </w:r>
             <w:r>
               <w:rPr>
@@ -1388,7 +1462,7 @@
               <w:lang w:eastAsia="fr-FR"/>
             </w:rPr>
           </w:pPr>
-          <w:hyperlink w:anchor="_Toc441784618" w:history="1">
+          <w:hyperlink w:anchor="_Toc441790271" w:history="1">
             <w:r>
               <w:rPr>
                 <w:rStyle w:val="Lienhypertexte"/>
@@ -1415,7 +1489,7 @@
                 <w:noProof/>
                 <w:webHidden/>
               </w:rPr>
-              <w:instrText xml:space="preserve"> PAGEREF _Toc441784618 \h </w:instrText>
+              <w:instrText xml:space="preserve"> PAGEREF _Toc441790271 \h </w:instrText>
             </w:r>
             <w:r>
               <w:rPr>
@@ -1435,7 +1509,7 @@
                 <w:noProof/>
                 <w:webHidden/>
               </w:rPr>
-              <w:t>7</w:t>
+              <w:t>6</w:t>
             </w:r>
             <w:r>
               <w:rPr>
@@ -1457,7 +1531,7 @@
               <w:lang w:eastAsia="fr-FR"/>
             </w:rPr>
           </w:pPr>
-          <w:hyperlink w:anchor="_Toc441784619" w:history="1">
+          <w:hyperlink w:anchor="_Toc441790272" w:history="1">
             <w:r>
               <w:rPr>
                 <w:rStyle w:val="Lienhypertexte"/>
@@ -1484,7 +1558,7 @@
                 <w:noProof/>
                 <w:webHidden/>
               </w:rPr>
-              <w:instrText xml:space="preserve"> PAGEREF _Toc441784619 \h </w:instrText>
+              <w:instrText xml:space="preserve"> PAGEREF _Toc441790272 \h </w:instrText>
             </w:r>
             <w:r>
               <w:rPr>
@@ -1504,7 +1578,7 @@
                 <w:noProof/>
                 <w:webHidden/>
               </w:rPr>
-              <w:t>8</w:t>
+              <w:t>7</w:t>
             </w:r>
             <w:r>
               <w:rPr>
@@ -1526,7 +1600,7 @@
               <w:lang w:eastAsia="fr-FR"/>
             </w:rPr>
           </w:pPr>
-          <w:hyperlink w:anchor="_Toc441784620" w:history="1">
+          <w:hyperlink w:anchor="_Toc441790273" w:history="1">
             <w:r>
               <w:rPr>
                 <w:rStyle w:val="Lienhypertexte"/>
@@ -1553,7 +1627,7 @@
                 <w:noProof/>
                 <w:webHidden/>
               </w:rPr>
-              <w:instrText xml:space="preserve"> PAGEREF _Toc441784620 \h </w:instrText>
+              <w:instrText xml:space="preserve"> PAGEREF _Toc441790273 \h </w:instrText>
             </w:r>
             <w:r>
               <w:rPr>
@@ -1573,7 +1647,7 @@
                 <w:noProof/>
                 <w:webHidden/>
               </w:rPr>
-              <w:t>8</w:t>
+              <w:t>7</w:t>
             </w:r>
             <w:r>
               <w:rPr>
@@ -1595,7 +1669,7 @@
               <w:lang w:eastAsia="fr-FR"/>
             </w:rPr>
           </w:pPr>
-          <w:hyperlink w:anchor="_Toc441784621" w:history="1">
+          <w:hyperlink w:anchor="_Toc441790274" w:history="1">
             <w:r>
               <w:rPr>
                 <w:rStyle w:val="Lienhypertexte"/>
@@ -1622,7 +1696,7 @@
                 <w:noProof/>
                 <w:webHidden/>
               </w:rPr>
-              <w:instrText xml:space="preserve"> PAGEREF _Toc441784621 \h </w:instrText>
+              <w:instrText xml:space="preserve"> PAGEREF _Toc441790274 \h </w:instrText>
             </w:r>
             <w:r>
               <w:rPr>
@@ -1642,7 +1716,7 @@
                 <w:noProof/>
                 <w:webHidden/>
               </w:rPr>
-              <w:t>8</w:t>
+              <w:t>7</w:t>
             </w:r>
             <w:r>
               <w:rPr>
@@ -1664,7 +1738,7 @@
               <w:lang w:eastAsia="fr-FR"/>
             </w:rPr>
           </w:pPr>
-          <w:hyperlink w:anchor="_Toc441784622" w:history="1">
+          <w:hyperlink w:anchor="_Toc441790275" w:history="1">
             <w:r>
               <w:rPr>
                 <w:rStyle w:val="Lienhypertexte"/>
@@ -1691,7 +1765,7 @@
                 <w:noProof/>
                 <w:webHidden/>
               </w:rPr>
-              <w:instrText xml:space="preserve"> PAGEREF _Toc441784622 \h </w:instrText>
+              <w:instrText xml:space="preserve"> PAGEREF _Toc441790275 \h </w:instrText>
             </w:r>
             <w:r>
               <w:rPr>
@@ -1733,7 +1807,7 @@
               <w:lang w:eastAsia="fr-FR"/>
             </w:rPr>
           </w:pPr>
-          <w:hyperlink w:anchor="_Toc441784623" w:history="1">
+          <w:hyperlink w:anchor="_Toc441790276" w:history="1">
             <w:r>
               <w:rPr>
                 <w:rStyle w:val="Lienhypertexte"/>
@@ -1760,7 +1834,7 @@
                 <w:noProof/>
                 <w:webHidden/>
               </w:rPr>
-              <w:instrText xml:space="preserve"> PAGEREF _Toc441784623 \h </w:instrText>
+              <w:instrText xml:space="preserve"> PAGEREF _Toc441790276 \h </w:instrText>
             </w:r>
             <w:r>
               <w:rPr>
@@ -1780,7 +1854,7 @@
                 <w:noProof/>
                 <w:webHidden/>
               </w:rPr>
-              <w:t>9</w:t>
+              <w:t>8</w:t>
             </w:r>
             <w:r>
               <w:rPr>
@@ -1802,7 +1876,7 @@
               <w:lang w:eastAsia="fr-FR"/>
             </w:rPr>
           </w:pPr>
-          <w:hyperlink w:anchor="_Toc441784624" w:history="1">
+          <w:hyperlink w:anchor="_Toc441790277" w:history="1">
             <w:r>
               <w:rPr>
                 <w:rStyle w:val="Lienhypertexte"/>
@@ -1829,7 +1903,7 @@
                 <w:noProof/>
                 <w:webHidden/>
               </w:rPr>
-              <w:instrText xml:space="preserve"> PAGEREF _Toc441784624 \h </w:instrText>
+              <w:instrText xml:space="preserve"> PAGEREF _Toc441790277 \h </w:instrText>
             </w:r>
             <w:r>
               <w:rPr>
@@ -1849,7 +1923,7 @@
                 <w:noProof/>
                 <w:webHidden/>
               </w:rPr>
-              <w:t>9</w:t>
+              <w:t>8</w:t>
             </w:r>
             <w:r>
               <w:rPr>
@@ -1871,7 +1945,7 @@
               <w:lang w:eastAsia="fr-FR"/>
             </w:rPr>
           </w:pPr>
-          <w:hyperlink w:anchor="_Toc441784625" w:history="1">
+          <w:hyperlink w:anchor="_Toc441790278" w:history="1">
             <w:r>
               <w:rPr>
                 <w:rStyle w:val="Lienhypertexte"/>
@@ -1898,7 +1972,7 @@
                 <w:noProof/>
                 <w:webHidden/>
               </w:rPr>
-              <w:instrText xml:space="preserve"> PAGEREF _Toc441784625 \h </w:instrText>
+              <w:instrText xml:space="preserve"> PAGEREF _Toc441790278 \h </w:instrText>
             </w:r>
             <w:r>
               <w:rPr>
@@ -1940,13 +2014,13 @@
               <w:lang w:eastAsia="fr-FR"/>
             </w:rPr>
           </w:pPr>
-          <w:hyperlink w:anchor="_Toc441784626" w:history="1">
+          <w:hyperlink w:anchor="_Toc441790279" w:history="1">
             <w:r>
               <w:rPr>
                 <w:rStyle w:val="Lienhypertexte"/>
                 <w:noProof/>
               </w:rPr>
-              <w:t>Gestion des Catégories de QCM</w:t>
+              <w:t>La  gestion des réponses</w:t>
             </w:r>
             <w:r>
               <w:rPr>
@@ -1967,7 +2041,7 @@
                 <w:noProof/>
                 <w:webHidden/>
               </w:rPr>
-              <w:instrText xml:space="preserve"> PAGEREF _Toc441784626 \h </w:instrText>
+              <w:instrText xml:space="preserve"> PAGEREF _Toc441790279 \h </w:instrText>
             </w:r>
             <w:r>
               <w:rPr>
@@ -1987,7 +2061,7 @@
                 <w:noProof/>
                 <w:webHidden/>
               </w:rPr>
-              <w:t>10</w:t>
+              <w:t>9</w:t>
             </w:r>
             <w:r>
               <w:rPr>
@@ -2009,13 +2083,13 @@
               <w:lang w:eastAsia="fr-FR"/>
             </w:rPr>
           </w:pPr>
-          <w:hyperlink w:anchor="_Toc441784627" w:history="1">
+          <w:hyperlink w:anchor="_Toc441790280" w:history="1">
             <w:r>
               <w:rPr>
                 <w:rStyle w:val="Lienhypertexte"/>
                 <w:noProof/>
               </w:rPr>
-              <w:t>Gestion des types de média</w:t>
+              <w:t>Gestion des Catégories de QCM</w:t>
             </w:r>
             <w:r>
               <w:rPr>
@@ -2036,7 +2110,7 @@
                 <w:noProof/>
                 <w:webHidden/>
               </w:rPr>
-              <w:instrText xml:space="preserve"> PAGEREF _Toc441784627 \h </w:instrText>
+              <w:instrText xml:space="preserve"> PAGEREF _Toc441790280 \h </w:instrText>
             </w:r>
             <w:r>
               <w:rPr>
@@ -2056,7 +2130,7 @@
                 <w:noProof/>
                 <w:webHidden/>
               </w:rPr>
-              <w:t>11</w:t>
+              <w:t>10</w:t>
             </w:r>
             <w:r>
               <w:rPr>
@@ -2078,13 +2152,13 @@
               <w:lang w:eastAsia="fr-FR"/>
             </w:rPr>
           </w:pPr>
-          <w:hyperlink w:anchor="_Toc441784628" w:history="1">
+          <w:hyperlink w:anchor="_Toc441790281" w:history="1">
             <w:r>
               <w:rPr>
                 <w:rStyle w:val="Lienhypertexte"/>
                 <w:noProof/>
               </w:rPr>
-              <w:t>Gestion des utilisateurs</w:t>
+              <w:t>Gestion des types de média</w:t>
             </w:r>
             <w:r>
               <w:rPr>
@@ -2105,7 +2179,7 @@
                 <w:noProof/>
                 <w:webHidden/>
               </w:rPr>
-              <w:instrText xml:space="preserve"> PAGEREF _Toc441784628 \h </w:instrText>
+              <w:instrText xml:space="preserve"> PAGEREF _Toc441790281 \h </w:instrText>
             </w:r>
             <w:r>
               <w:rPr>
@@ -2147,13 +2221,13 @@
               <w:lang w:eastAsia="fr-FR"/>
             </w:rPr>
           </w:pPr>
-          <w:hyperlink w:anchor="_Toc441784629" w:history="1">
+          <w:hyperlink w:anchor="_Toc441790282" w:history="1">
             <w:r>
               <w:rPr>
                 <w:rStyle w:val="Lienhypertexte"/>
                 <w:noProof/>
               </w:rPr>
-              <w:t>Gestion des groupes utilisateurs</w:t>
+              <w:t>Gestion des utilisateurs</w:t>
             </w:r>
             <w:r>
               <w:rPr>
@@ -2174,7 +2248,7 @@
                 <w:noProof/>
                 <w:webHidden/>
               </w:rPr>
-              <w:instrText xml:space="preserve"> PAGEREF _Toc441784629 \h </w:instrText>
+              <w:instrText xml:space="preserve"> PAGEREF _Toc441790282 \h </w:instrText>
             </w:r>
             <w:r>
               <w:rPr>
@@ -2194,7 +2268,7 @@
                 <w:noProof/>
                 <w:webHidden/>
               </w:rPr>
-              <w:t>12</w:t>
+              <w:t>11</w:t>
             </w:r>
             <w:r>
               <w:rPr>
@@ -2216,12 +2290,81 @@
               <w:lang w:eastAsia="fr-FR"/>
             </w:rPr>
           </w:pPr>
-          <w:hyperlink w:anchor="_Toc441784630" w:history="1">
+          <w:hyperlink w:anchor="_Toc441790283" w:history="1">
             <w:r>
               <w:rPr>
                 <w:rStyle w:val="Lienhypertexte"/>
                 <w:noProof/>
               </w:rPr>
+              <w:t>Gestion des groupes utilisateurs</w:t>
+            </w:r>
+            <w:r>
+              <w:rPr>
+                <w:noProof/>
+                <w:webHidden/>
+              </w:rPr>
+              <w:tab/>
+            </w:r>
+            <w:r>
+              <w:rPr>
+                <w:noProof/>
+                <w:webHidden/>
+              </w:rPr>
+              <w:fldChar w:fldCharType="begin"/>
+            </w:r>
+            <w:r>
+              <w:rPr>
+                <w:noProof/>
+                <w:webHidden/>
+              </w:rPr>
+              <w:instrText xml:space="preserve"> PAGEREF _Toc441790283 \h </w:instrText>
+            </w:r>
+            <w:r>
+              <w:rPr>
+                <w:noProof/>
+                <w:webHidden/>
+              </w:rPr>
+            </w:r>
+            <w:r>
+              <w:rPr>
+                <w:noProof/>
+                <w:webHidden/>
+              </w:rPr>
+              <w:fldChar w:fldCharType="separate"/>
+            </w:r>
+            <w:r>
+              <w:rPr>
+                <w:noProof/>
+                <w:webHidden/>
+              </w:rPr>
+              <w:t>12</w:t>
+            </w:r>
+            <w:r>
+              <w:rPr>
+                <w:noProof/>
+                <w:webHidden/>
+              </w:rPr>
+              <w:fldChar w:fldCharType="end"/>
+            </w:r>
+          </w:hyperlink>
+        </w:p>
+        <w:p>
+          <w:pPr>
+            <w:pStyle w:val="TM3"/>
+            <w:tabs>
+              <w:tab w:val="right" w:leader="dot" w:pos="9062"/>
+            </w:tabs>
+            <w:rPr>
+              <w:noProof/>
+              <w:lang w:eastAsia="fr-FR"/>
+            </w:rPr>
+          </w:pPr>
+          <w:hyperlink w:anchor="_Toc441790284" w:history="1">
+            <w:r>
+              <w:rPr>
+                <w:rStyle w:val="Lienhypertexte"/>
+                <w:noProof/>
+              </w:rPr>
               <w:t>Gestion des résultats</w:t>
             </w:r>
             <w:r>
@@ -2243,7 +2386,7 @@
                 <w:noProof/>
                 <w:webHidden/>
               </w:rPr>
-              <w:instrText xml:space="preserve"> PAGEREF _Toc441784630 \h </w:instrText>
+              <w:instrText xml:space="preserve"> PAGEREF _Toc441790284 \h </w:instrText>
             </w:r>
             <w:r>
               <w:rPr>
@@ -2285,7 +2428,7 @@
               <w:lang w:eastAsia="fr-FR"/>
             </w:rPr>
           </w:pPr>
-          <w:hyperlink w:anchor="_Toc441784631" w:history="1">
+          <w:hyperlink w:anchor="_Toc441790285" w:history="1">
             <w:r>
               <w:rPr>
                 <w:rStyle w:val="Lienhypertexte"/>
@@ -2312,7 +2455,7 @@
                 <w:noProof/>
                 <w:webHidden/>
               </w:rPr>
-              <w:instrText xml:space="preserve"> PAGEREF _Toc441784631 \h </w:instrText>
+              <w:instrText xml:space="preserve"> PAGEREF _Toc441790285 \h </w:instrText>
             </w:r>
             <w:r>
               <w:rPr>
@@ -2354,7 +2497,7 @@
               <w:lang w:eastAsia="fr-FR"/>
             </w:rPr>
           </w:pPr>
-          <w:hyperlink w:anchor="_Toc441784632" w:history="1">
+          <w:hyperlink w:anchor="_Toc441790286" w:history="1">
             <w:r>
               <w:rPr>
                 <w:rStyle w:val="Lienhypertexte"/>
@@ -2381,7 +2524,7 @@
                 <w:noProof/>
                 <w:webHidden/>
               </w:rPr>
-              <w:instrText xml:space="preserve"> PAGEREF _Toc441784632 \h </w:instrText>
+              <w:instrText xml:space="preserve"> PAGEREF _Toc441790286 \h </w:instrText>
             </w:r>
             <w:r>
               <w:rPr>
@@ -2423,7 +2566,7 @@
               <w:lang w:eastAsia="fr-FR"/>
             </w:rPr>
           </w:pPr>
-          <w:hyperlink w:anchor="_Toc441784633" w:history="1">
+          <w:hyperlink w:anchor="_Toc441790287" w:history="1">
             <w:r>
               <w:rPr>
                 <w:rStyle w:val="Lienhypertexte"/>
@@ -2450,7 +2593,7 @@
                 <w:noProof/>
                 <w:webHidden/>
               </w:rPr>
-              <w:instrText xml:space="preserve"> PAGEREF _Toc441784633 \h </w:instrText>
+              <w:instrText xml:space="preserve"> PAGEREF _Toc441790287 \h </w:instrText>
             </w:r>
             <w:r>
               <w:rPr>
@@ -2492,7 +2635,7 @@
               <w:lang w:eastAsia="fr-FR"/>
             </w:rPr>
           </w:pPr>
-          <w:hyperlink w:anchor="_Toc441784634" w:history="1">
+          <w:hyperlink w:anchor="_Toc441790288" w:history="1">
             <w:r>
               <w:rPr>
                 <w:rStyle w:val="Lienhypertexte"/>
@@ -2519,7 +2662,7 @@
                 <w:noProof/>
                 <w:webHidden/>
               </w:rPr>
-              <w:instrText xml:space="preserve"> PAGEREF _Toc441784634 \h </w:instrText>
+              <w:instrText xml:space="preserve"> PAGEREF _Toc441790288 \h </w:instrText>
             </w:r>
             <w:r>
               <w:rPr>
@@ -2561,7 +2704,7 @@
               <w:lang w:eastAsia="fr-FR"/>
             </w:rPr>
           </w:pPr>
-          <w:hyperlink w:anchor="_Toc441784635" w:history="1">
+          <w:hyperlink w:anchor="_Toc441790289" w:history="1">
             <w:r>
               <w:rPr>
                 <w:rStyle w:val="Lienhypertexte"/>
@@ -2588,7 +2731,7 @@
                 <w:noProof/>
                 <w:webHidden/>
               </w:rPr>
-              <w:instrText xml:space="preserve"> PAGEREF _Toc441784635 \h </w:instrText>
+              <w:instrText xml:space="preserve"> PAGEREF _Toc441790289 \h </w:instrText>
             </w:r>
             <w:r>
               <w:rPr>
@@ -2630,7 +2773,7 @@
               <w:lang w:eastAsia="fr-FR"/>
             </w:rPr>
           </w:pPr>
-          <w:hyperlink w:anchor="_Toc441784636" w:history="1">
+          <w:hyperlink w:anchor="_Toc441790290" w:history="1">
             <w:r>
               <w:rPr>
                 <w:rStyle w:val="Lienhypertexte"/>
@@ -2657,7 +2800,7 @@
                 <w:noProof/>
                 <w:webHidden/>
               </w:rPr>
-              <w:instrText xml:space="preserve"> PAGEREF _Toc441784636 \h </w:instrText>
+              <w:instrText xml:space="preserve"> PAGEREF _Toc441790290 \h </w:instrText>
             </w:r>
             <w:r>
               <w:rPr>
@@ -2699,7 +2842,7 @@
               <w:lang w:eastAsia="fr-FR"/>
             </w:rPr>
           </w:pPr>
-          <w:hyperlink w:anchor="_Toc441784637" w:history="1">
+          <w:hyperlink w:anchor="_Toc441790291" w:history="1">
             <w:r>
               <w:rPr>
                 <w:rStyle w:val="Lienhypertexte"/>
@@ -2726,7 +2869,7 @@
                 <w:noProof/>
                 <w:webHidden/>
               </w:rPr>
-              <w:instrText xml:space="preserve"> PAGEREF _Toc441784637 \h </w:instrText>
+              <w:instrText xml:space="preserve"> PAGEREF _Toc441790291 \h </w:instrText>
             </w:r>
             <w:r>
               <w:rPr>
@@ -2768,7 +2911,7 @@
               <w:lang w:eastAsia="fr-FR"/>
             </w:rPr>
           </w:pPr>
-          <w:hyperlink w:anchor="_Toc441784638" w:history="1">
+          <w:hyperlink w:anchor="_Toc441790292" w:history="1">
             <w:r>
               <w:rPr>
                 <w:rStyle w:val="Lienhypertexte"/>
@@ -2795,7 +2938,76 @@
                 <w:noProof/>
                 <w:webHidden/>
               </w:rPr>
-              <w:instrText xml:space="preserve"> PAGEREF _Toc441784638 \h </w:instrText>
+              <w:instrText xml:space="preserve"> PAGEREF _Toc441790292 \h </w:instrText>
+            </w:r>
+            <w:r>
+              <w:rPr>
+                <w:noProof/>
+                <w:webHidden/>
+              </w:rPr>
+            </w:r>
+            <w:r>
+              <w:rPr>
+                <w:noProof/>
+                <w:webHidden/>
+              </w:rPr>
+              <w:fldChar w:fldCharType="separate"/>
+            </w:r>
+            <w:r>
+              <w:rPr>
+                <w:noProof/>
+                <w:webHidden/>
+              </w:rPr>
+              <w:t>14</w:t>
+            </w:r>
+            <w:r>
+              <w:rPr>
+                <w:noProof/>
+                <w:webHidden/>
+              </w:rPr>
+              <w:fldChar w:fldCharType="end"/>
+            </w:r>
+          </w:hyperlink>
+        </w:p>
+        <w:p>
+          <w:pPr>
+            <w:pStyle w:val="TM2"/>
+            <w:tabs>
+              <w:tab w:val="right" w:leader="dot" w:pos="9062"/>
+            </w:tabs>
+            <w:rPr>
+              <w:noProof/>
+              <w:lang w:eastAsia="fr-FR"/>
+            </w:rPr>
+          </w:pPr>
+          <w:hyperlink w:anchor="_Toc441790293" w:history="1">
+            <w:r>
+              <w:rPr>
+                <w:rStyle w:val="Lienhypertexte"/>
+                <w:noProof/>
+              </w:rPr>
+              <w:t>Comité de pilotage</w:t>
+            </w:r>
+            <w:r>
+              <w:rPr>
+                <w:noProof/>
+                <w:webHidden/>
+              </w:rPr>
+              <w:tab/>
+            </w:r>
+            <w:r>
+              <w:rPr>
+                <w:noProof/>
+                <w:webHidden/>
+              </w:rPr>
+              <w:fldChar w:fldCharType="begin"/>
+            </w:r>
+            <w:r>
+              <w:rPr>
+                <w:noProof/>
+                <w:webHidden/>
+              </w:rPr>
+              <w:instrText xml:space="preserve"> PAGEREF _Toc441790293 \h </w:instrText>
             </w:r>
             <w:r>
               <w:rPr>
@@ -2837,7 +3049,7 @@
               <w:lang w:eastAsia="fr-FR"/>
             </w:rPr>
           </w:pPr>
-          <w:hyperlink w:anchor="_Toc441784639" w:history="1">
+          <w:hyperlink w:anchor="_Toc441790294" w:history="1">
             <w:r>
               <w:rPr>
                 <w:rStyle w:val="Lienhypertexte"/>
@@ -2864,7 +3076,7 @@
                 <w:noProof/>
                 <w:webHidden/>
               </w:rPr>
-              <w:instrText xml:space="preserve"> PAGEREF _Toc441784639 \h </w:instrText>
+              <w:instrText xml:space="preserve"> PAGEREF _Toc441790294 \h </w:instrText>
             </w:r>
             <w:r>
               <w:rPr>
@@ -2884,7 +3096,7 @@
                 <w:noProof/>
                 <w:webHidden/>
               </w:rPr>
-              <w:t>14</w:t>
+              <w:t>15</w:t>
             </w:r>
             <w:r>
               <w:rPr>
@@ -2903,18 +3115,12 @@
       </w:sdtContent>
     </w:sdt>
     <w:p>
-      <w:r>
-        <w:br w:type="page"/>
-      </w:r>
-    </w:p>
-    <w:p>
       <w:pPr>
         <w:pStyle w:val="Titre1"/>
         <w:jc w:val="center"/>
       </w:pPr>
-      <w:bookmarkStart w:id="1" w:name="_Toc441784609"/>
-      <w:r>
-        <w:lastRenderedPageBreak/>
+      <w:bookmarkStart w:id="1" w:name="_Toc441790261"/>
+      <w:r>
         <w:t>Contexte</w:t>
       </w:r>
       <w:bookmarkEnd w:id="1"/>
@@ -2926,7 +3132,7 @@
       <w:pPr>
         <w:pStyle w:val="Titre2"/>
       </w:pPr>
-      <w:bookmarkStart w:id="2" w:name="_Toc441784610"/>
+      <w:bookmarkStart w:id="2" w:name="_Toc441790262"/>
       <w:r>
         <w:t>Présentation de l’entreprise</w:t>
       </w:r>
@@ -2959,7 +3165,7 @@
         <w:pStyle w:val="Titre1"/>
         <w:jc w:val="center"/>
       </w:pPr>
-      <w:bookmarkStart w:id="3" w:name="_Toc441784611"/>
+      <w:bookmarkStart w:id="3" w:name="_Toc441790263"/>
       <w:r>
         <w:t>Expression du besoin</w:t>
       </w:r>
@@ -2969,7 +3175,7 @@
       <w:pPr>
         <w:pStyle w:val="Titre2"/>
       </w:pPr>
-      <w:bookmarkStart w:id="4" w:name="_Toc441784612"/>
+      <w:bookmarkStart w:id="4" w:name="_Toc441790264"/>
       <w:r>
         <w:t>Besoin</w:t>
       </w:r>
@@ -3133,6 +3339,7 @@
     </w:p>
     <w:p>
       <w:r>
+        <w:lastRenderedPageBreak/>
         <w:t xml:space="preserve">Une fois le questionnaire terminé </w:t>
       </w:r>
       <w:r>
@@ -3183,7 +3390,6 @@
     </w:p>
     <w:p>
       <w:r>
-        <w:lastRenderedPageBreak/>
         <w:t>La gestion des QCM et des utilisateurs</w:t>
       </w:r>
       <w:r>
@@ -3235,15 +3441,34 @@
         <w:t>.</w:t>
       </w:r>
     </w:p>
+    <w:p/>
+    <w:p>
+      <w:pPr>
+        <w:pStyle w:val="Titre2"/>
+      </w:pPr>
+      <w:bookmarkStart w:id="5" w:name="_Toc441653243"/>
+      <w:bookmarkStart w:id="6" w:name="_Toc441790265"/>
+      <w:r>
+        <w:t>Cible</w:t>
+      </w:r>
+      <w:bookmarkEnd w:id="5"/>
+      <w:bookmarkEnd w:id="6"/>
+    </w:p>
+    <w:p/>
+    <w:p>
+      <w:r>
+        <w:t>Les cibles de cette application sont les participants aux formations mais aussi les intervenants professionnels.</w:t>
+      </w:r>
+    </w:p>
     <w:p>
       <w:pPr>
         <w:pStyle w:val="Titre1"/>
       </w:pPr>
-      <w:bookmarkStart w:id="5" w:name="_Toc441784613"/>
+      <w:bookmarkStart w:id="7" w:name="_Toc441790266"/>
       <w:r>
         <w:t>Détails des fonctions</w:t>
       </w:r>
-      <w:bookmarkEnd w:id="5"/>
+      <w:bookmarkEnd w:id="7"/>
     </w:p>
     <w:p/>
     <w:p>
@@ -3270,11 +3495,11 @@
       <w:pPr>
         <w:pStyle w:val="Titre2"/>
       </w:pPr>
-      <w:bookmarkStart w:id="6" w:name="_Toc441784614"/>
+      <w:bookmarkStart w:id="8" w:name="_Toc441790267"/>
       <w:r>
         <w:t>Application Mobile</w:t>
       </w:r>
-      <w:bookmarkEnd w:id="6"/>
+      <w:bookmarkEnd w:id="8"/>
     </w:p>
     <w:p>
       <w:r>
@@ -3314,11 +3539,11 @@
       <w:pPr>
         <w:pStyle w:val="Titre3"/>
       </w:pPr>
-      <w:bookmarkStart w:id="7" w:name="_Toc441784615"/>
+      <w:bookmarkStart w:id="9" w:name="_Toc441790268"/>
       <w:r>
         <w:t>Connexion</w:t>
       </w:r>
-      <w:bookmarkEnd w:id="7"/>
+      <w:bookmarkEnd w:id="9"/>
       <w:r>
         <w:t> </w:t>
       </w:r>
@@ -3419,11 +3644,12 @@
       <w:pPr>
         <w:pStyle w:val="Titre3"/>
       </w:pPr>
-      <w:bookmarkStart w:id="8" w:name="_Toc441784616"/>
-      <w:r>
+      <w:bookmarkStart w:id="10" w:name="_Toc441790269"/>
+      <w:r>
+        <w:lastRenderedPageBreak/>
         <w:t>Menu</w:t>
       </w:r>
-      <w:bookmarkEnd w:id="8"/>
+      <w:bookmarkEnd w:id="10"/>
       <w:r>
         <w:t xml:space="preserve"> </w:t>
       </w:r>
@@ -3555,9 +3781,8 @@
       <w:pPr>
         <w:pStyle w:val="Titre3"/>
       </w:pPr>
-      <w:bookmarkStart w:id="9" w:name="_Toc441784617"/>
-      <w:r>
-        <w:lastRenderedPageBreak/>
+      <w:bookmarkStart w:id="11" w:name="_Toc441790270"/>
+      <w:r>
         <w:t>Affichage</w:t>
       </w:r>
       <w:r>
@@ -3566,7 +3791,7 @@
       <w:r>
         <w:t>Accueil</w:t>
       </w:r>
-      <w:bookmarkEnd w:id="9"/>
+      <w:bookmarkEnd w:id="11"/>
     </w:p>
     <w:p>
       <w:pPr>
@@ -3753,13 +3978,19 @@
     </w:p>
     <w:p>
       <w:pPr>
+        <w:pStyle w:val="Paragraphedeliste"/>
+        <w:ind w:left="1440"/>
+      </w:pPr>
+    </w:p>
+    <w:p>
+      <w:pPr>
         <w:pStyle w:val="Titre3"/>
       </w:pPr>
-      <w:bookmarkStart w:id="10" w:name="_Toc441784618"/>
+      <w:bookmarkStart w:id="12" w:name="_Toc441790271"/>
       <w:r>
         <w:t>Lancement QCM</w:t>
       </w:r>
-      <w:bookmarkEnd w:id="10"/>
+      <w:bookmarkEnd w:id="12"/>
     </w:p>
     <w:p>
       <w:pPr>
@@ -3904,6 +4135,7 @@
         </w:numPr>
       </w:pPr>
       <w:r>
+        <w:lastRenderedPageBreak/>
         <w:t>Le bouton précédent sera grisé et non cliquable quand on est sur la première question ainsi que quand on est arrivé à la fin du QCM et que l’on complète la dernière question</w:t>
       </w:r>
     </w:p>
@@ -3991,7 +4223,6 @@
         </w:numPr>
       </w:pPr>
       <w:r>
-        <w:lastRenderedPageBreak/>
         <w:t>En cas de départ de l’application le décompte du temps rester</w:t>
       </w:r>
       <w:r>
@@ -4037,11 +4268,11 @@
       <w:pPr>
         <w:pStyle w:val="Titre3"/>
       </w:pPr>
-      <w:bookmarkStart w:id="11" w:name="_Toc441784619"/>
+      <w:bookmarkStart w:id="13" w:name="_Toc441790272"/>
       <w:r>
         <w:t>Validation QCM</w:t>
       </w:r>
-      <w:bookmarkEnd w:id="11"/>
+      <w:bookmarkEnd w:id="13"/>
     </w:p>
     <w:p>
       <w:pPr>
@@ -4189,11 +4420,11 @@
           <w:szCs w:val="28"/>
         </w:rPr>
       </w:pPr>
-      <w:bookmarkStart w:id="12" w:name="_Toc441784620"/>
+      <w:bookmarkStart w:id="14" w:name="_Toc441790273"/>
       <w:r>
         <w:t>Site web</w:t>
       </w:r>
-      <w:bookmarkEnd w:id="12"/>
+      <w:bookmarkEnd w:id="14"/>
     </w:p>
     <w:p>
       <w:r>
@@ -4210,11 +4441,11 @@
       <w:pPr>
         <w:pStyle w:val="Titre3"/>
       </w:pPr>
-      <w:bookmarkStart w:id="13" w:name="_Toc441784621"/>
+      <w:bookmarkStart w:id="15" w:name="_Toc441790274"/>
       <w:r>
         <w:t>Connexion</w:t>
       </w:r>
-      <w:bookmarkEnd w:id="13"/>
+      <w:bookmarkEnd w:id="15"/>
       <w:r>
         <w:tab/>
       </w:r>
@@ -4279,6 +4510,7 @@
         </w:numPr>
       </w:pPr>
       <w:r>
+        <w:lastRenderedPageBreak/>
         <w:t xml:space="preserve">En cas de problème un message d’erreur apparait pour renseigner l’utilisateur sur le problème d’authentification </w:t>
       </w:r>
     </w:p>
@@ -4311,11 +4543,11 @@
       <w:pPr>
         <w:pStyle w:val="Titre3"/>
       </w:pPr>
-      <w:bookmarkStart w:id="14" w:name="_Toc441784622"/>
+      <w:bookmarkStart w:id="16" w:name="_Toc441790275"/>
       <w:r>
         <w:t>Menu principal</w:t>
       </w:r>
-      <w:bookmarkEnd w:id="14"/>
+      <w:bookmarkEnd w:id="16"/>
       <w:r>
         <w:t xml:space="preserve"> </w:t>
       </w:r>
@@ -4360,12 +4592,11 @@
       <w:pPr>
         <w:pStyle w:val="Titre3"/>
       </w:pPr>
-      <w:bookmarkStart w:id="15" w:name="_Toc441784623"/>
-      <w:r>
-        <w:lastRenderedPageBreak/>
+      <w:bookmarkStart w:id="17" w:name="_Toc441790276"/>
+      <w:r>
         <w:t>Gestion des QCM</w:t>
       </w:r>
-      <w:bookmarkEnd w:id="15"/>
+      <w:bookmarkEnd w:id="17"/>
     </w:p>
     <w:p>
       <w:pPr>
@@ -4391,11 +4622,11 @@
       <w:pPr>
         <w:pStyle w:val="Titre3"/>
       </w:pPr>
-      <w:bookmarkStart w:id="16" w:name="_Toc441784624"/>
+      <w:bookmarkStart w:id="18" w:name="_Toc441790277"/>
       <w:r>
         <w:t>Gestion des Questionnaires</w:t>
       </w:r>
-      <w:bookmarkEnd w:id="16"/>
+      <w:bookmarkEnd w:id="18"/>
     </w:p>
     <w:p>
       <w:pPr>
@@ -4588,9 +4819,42 @@
     </w:p>
     <w:p>
       <w:pPr>
+        <w:pStyle w:val="Paragraphedeliste"/>
+        <w:ind w:left="2160"/>
+      </w:pPr>
+    </w:p>
+    <w:p>
+      <w:pPr>
+        <w:pStyle w:val="Paragraphedeliste"/>
+        <w:ind w:left="2160"/>
+      </w:pPr>
+    </w:p>
+    <w:p>
+      <w:pPr>
+        <w:pStyle w:val="Paragraphedeliste"/>
+        <w:ind w:left="2160"/>
+      </w:pPr>
+    </w:p>
+    <w:p>
+      <w:pPr>
+        <w:pStyle w:val="Paragraphedeliste"/>
+        <w:ind w:left="2160"/>
+      </w:pPr>
+    </w:p>
+    <w:p>
+      <w:pPr>
+        <w:pStyle w:val="Paragraphedeliste"/>
+        <w:ind w:left="2160"/>
+      </w:pPr>
+      <w:bookmarkStart w:id="19" w:name="_GoBack"/>
+      <w:bookmarkEnd w:id="19"/>
+    </w:p>
+    <w:p>
+      <w:pPr>
         <w:ind w:left="360"/>
       </w:pPr>
       <w:r>
+        <w:lastRenderedPageBreak/>
         <w:t xml:space="preserve">La  gestion des questions s’effectue dans la consultation </w:t>
       </w:r>
       <w:r>
@@ -4610,11 +4874,11 @@
       <w:pPr>
         <w:pStyle w:val="Titre3"/>
       </w:pPr>
-      <w:bookmarkStart w:id="17" w:name="_Toc441784625"/>
+      <w:bookmarkStart w:id="20" w:name="_Toc441790278"/>
       <w:r>
         <w:t>Gestion des Questions</w:t>
       </w:r>
-      <w:bookmarkEnd w:id="17"/>
+      <w:bookmarkEnd w:id="20"/>
       <w:r>
         <w:t xml:space="preserve"> </w:t>
       </w:r>
@@ -4776,12 +5040,14 @@
       <w:pPr>
         <w:ind w:left="708"/>
       </w:pPr>
+      <w:bookmarkStart w:id="21" w:name="_Toc441790279"/>
       <w:r>
         <w:rPr>
           <w:rStyle w:val="Titre3Car"/>
         </w:rPr>
         <w:t>La  gestion des réponses</w:t>
       </w:r>
+      <w:bookmarkEnd w:id="21"/>
       <w:r>
         <w:t xml:space="preserve"> </w:t>
       </w:r>
@@ -4947,14 +5213,15 @@
       <w:pPr>
         <w:pStyle w:val="Titre3"/>
       </w:pPr>
-      <w:bookmarkStart w:id="18" w:name="_Toc441784626"/>
-      <w:r>
+      <w:bookmarkStart w:id="22" w:name="_Toc441790280"/>
+      <w:r>
+        <w:lastRenderedPageBreak/>
         <w:t>Gestion des Catégories</w:t>
       </w:r>
       <w:r>
         <w:t xml:space="preserve"> de QCM</w:t>
       </w:r>
-      <w:bookmarkEnd w:id="18"/>
+      <w:bookmarkEnd w:id="22"/>
     </w:p>
     <w:p>
       <w:pPr>
@@ -5104,11 +5371,11 @@
       <w:pPr>
         <w:pStyle w:val="Titre3"/>
       </w:pPr>
-      <w:bookmarkStart w:id="19" w:name="_Toc441784627"/>
+      <w:bookmarkStart w:id="23" w:name="_Toc441790281"/>
       <w:r>
         <w:t>Gestion des types de média</w:t>
       </w:r>
-      <w:bookmarkEnd w:id="19"/>
+      <w:bookmarkEnd w:id="23"/>
     </w:p>
     <w:p>
       <w:pPr>
@@ -5244,11 +5511,11 @@
       <w:pPr>
         <w:pStyle w:val="Titre3"/>
       </w:pPr>
-      <w:bookmarkStart w:id="20" w:name="_Toc441784628"/>
+      <w:bookmarkStart w:id="24" w:name="_Toc441790282"/>
       <w:r>
         <w:t>Gestion des utilisateurs</w:t>
       </w:r>
-      <w:bookmarkEnd w:id="20"/>
+      <w:bookmarkEnd w:id="24"/>
     </w:p>
     <w:p>
       <w:pPr>
@@ -5437,7 +5704,7 @@
         <w:lastRenderedPageBreak/>
         <w:t xml:space="preserve"> </w:t>
       </w:r>
-      <w:bookmarkStart w:id="21" w:name="_Toc441784629"/>
+      <w:bookmarkStart w:id="25" w:name="_Toc441790283"/>
       <w:r>
         <w:rPr>
           <w:rStyle w:val="Titre4Car"/>
@@ -5450,7 +5717,7 @@
       <w:r>
         <w:t xml:space="preserve"> des groupes utilisateurs</w:t>
       </w:r>
-      <w:bookmarkEnd w:id="21"/>
+      <w:bookmarkEnd w:id="25"/>
     </w:p>
     <w:p>
       <w:pPr>
@@ -5618,7 +5885,7 @@
           <w:color w:val="1C4853" w:themeColor="accent1" w:themeShade="7F"/>
         </w:rPr>
       </w:pPr>
-      <w:bookmarkStart w:id="22" w:name="_Toc441784630"/>
+      <w:bookmarkStart w:id="26" w:name="_Toc441790284"/>
       <w:r>
         <w:rPr>
           <w:rStyle w:val="Titre4Car"/>
@@ -5628,7 +5895,7 @@
         </w:rPr>
         <w:t>Gestion des résultats</w:t>
       </w:r>
-      <w:bookmarkEnd w:id="22"/>
+      <w:bookmarkEnd w:id="26"/>
       <w:r>
         <w:rPr>
           <w:rStyle w:val="Titre4Car"/>
@@ -5691,18 +5958,14 @@
     </w:p>
     <w:p>
       <w:pPr>
-        <w:pStyle w:val="Titre1"/>
-      </w:pPr>
-    </w:p>
-    <w:p>
-      <w:pPr>
         <w:pStyle w:val="Titre2"/>
       </w:pPr>
-      <w:bookmarkStart w:id="23" w:name="_Toc441784631"/>
-      <w:r>
+      <w:bookmarkStart w:id="27" w:name="_Toc441790285"/>
+      <w:r>
+        <w:lastRenderedPageBreak/>
         <w:t>Web Service</w:t>
       </w:r>
-      <w:bookmarkEnd w:id="23"/>
+      <w:bookmarkEnd w:id="27"/>
     </w:p>
     <w:p>
       <w:r>
@@ -5723,11 +5986,11 @@
       <w:pPr>
         <w:pStyle w:val="Titre3"/>
       </w:pPr>
-      <w:bookmarkStart w:id="24" w:name="_Toc441784632"/>
+      <w:bookmarkStart w:id="28" w:name="_Toc441790286"/>
       <w:r>
         <w:t>La connexion</w:t>
       </w:r>
-      <w:bookmarkEnd w:id="24"/>
+      <w:bookmarkEnd w:id="28"/>
       <w:r>
         <w:t xml:space="preserve"> </w:t>
       </w:r>
@@ -5763,11 +6026,11 @@
       <w:pPr>
         <w:pStyle w:val="Titre3"/>
       </w:pPr>
-      <w:bookmarkStart w:id="25" w:name="_Toc441784633"/>
+      <w:bookmarkStart w:id="29" w:name="_Toc441790287"/>
       <w:r>
         <w:t>Envoi des Résultats</w:t>
       </w:r>
-      <w:bookmarkEnd w:id="25"/>
+      <w:bookmarkEnd w:id="29"/>
     </w:p>
     <w:p/>
     <w:p>
@@ -5789,14 +6052,14 @@
       <w:pPr>
         <w:pStyle w:val="Titre3"/>
       </w:pPr>
-      <w:bookmarkStart w:id="26" w:name="_Toc441784634"/>
+      <w:bookmarkStart w:id="30" w:name="_Toc441790288"/>
       <w:r>
         <w:t xml:space="preserve">Rafraichissement des </w:t>
       </w:r>
       <w:r>
         <w:t>QCM du contenu associés</w:t>
       </w:r>
-      <w:bookmarkEnd w:id="26"/>
+      <w:bookmarkEnd w:id="30"/>
       <w:r>
         <w:t xml:space="preserve"> </w:t>
       </w:r>
@@ -5837,11 +6100,11 @@
       <w:pPr>
         <w:pStyle w:val="Titre3"/>
       </w:pPr>
-      <w:bookmarkStart w:id="27" w:name="_Toc441784635"/>
+      <w:bookmarkStart w:id="31" w:name="_Toc441790289"/>
       <w:r>
         <w:t>Envoi de mail</w:t>
       </w:r>
-      <w:bookmarkEnd w:id="27"/>
+      <w:bookmarkEnd w:id="31"/>
       <w:r>
         <w:t xml:space="preserve"> </w:t>
       </w:r>
@@ -5858,12 +6121,7 @@
     </w:p>
     <w:p>
       <w:r>
-        <w:t>Un mail sera également envoyé en cas d’ajout de nouveaux QCM</w:t>
-      </w:r>
-      <w:bookmarkStart w:id="28" w:name="_GoBack"/>
-      <w:bookmarkEnd w:id="28"/>
-      <w:r>
-        <w:t>.</w:t>
+        <w:t>Un mail sera également envoyé en cas d’ajout de nouveaux QCM.</w:t>
       </w:r>
     </w:p>
     <w:p>
@@ -5875,22 +6133,22 @@
       <w:pPr>
         <w:pStyle w:val="Titre1"/>
       </w:pPr>
-      <w:bookmarkStart w:id="29" w:name="_Toc441784636"/>
+      <w:bookmarkStart w:id="32" w:name="_Toc441790290"/>
       <w:r>
         <w:lastRenderedPageBreak/>
         <w:t>Gestion prévisionnelle</w:t>
       </w:r>
-      <w:bookmarkEnd w:id="29"/>
+      <w:bookmarkEnd w:id="32"/>
     </w:p>
     <w:p>
       <w:pPr>
         <w:pStyle w:val="Titre2"/>
       </w:pPr>
-      <w:bookmarkStart w:id="30" w:name="_Toc441784637"/>
+      <w:bookmarkStart w:id="33" w:name="_Toc441790291"/>
       <w:r>
         <w:t>WBS Général</w:t>
       </w:r>
-      <w:bookmarkEnd w:id="30"/>
+      <w:bookmarkEnd w:id="33"/>
       <w:r>
         <w:t xml:space="preserve"> </w:t>
       </w:r>
@@ -5920,11 +6178,11 @@
       <w:pPr>
         <w:pStyle w:val="Titre2"/>
       </w:pPr>
-      <w:bookmarkStart w:id="31" w:name="_Toc441784638"/>
+      <w:bookmarkStart w:id="34" w:name="_Toc441790292"/>
       <w:r>
         <w:t>Phase clé</w:t>
       </w:r>
-      <w:bookmarkEnd w:id="31"/>
+      <w:bookmarkEnd w:id="34"/>
       <w:r>
         <w:t xml:space="preserve"> </w:t>
       </w:r>
@@ -6177,15 +6435,78 @@
         <w:t xml:space="preserve"> au 25 juin de l’année 2016.</w:t>
       </w:r>
     </w:p>
+    <w:p/>
+    <w:p>
+      <w:pPr>
+        <w:pStyle w:val="Titre2"/>
+      </w:pPr>
+      <w:bookmarkStart w:id="35" w:name="_Toc441653242"/>
+      <w:bookmarkStart w:id="36" w:name="_Toc441790293"/>
+      <w:r>
+        <w:t>Comité de pilotage</w:t>
+      </w:r>
+      <w:bookmarkEnd w:id="35"/>
+      <w:bookmarkEnd w:id="36"/>
+    </w:p>
+    <w:p/>
+    <w:p>
+      <w:r>
+        <w:t xml:space="preserve">Le comité de pilotage comptera 3 personnes : </w:t>
+      </w:r>
+    </w:p>
+    <w:p>
+      <w:pPr>
+        <w:pStyle w:val="Paragraphedeliste"/>
+        <w:numPr>
+          <w:ilvl w:val="0"/>
+          <w:numId w:val="11"/>
+        </w:numPr>
+      </w:pPr>
+      <w:r>
+        <w:t xml:space="preserve">Monsieur Petitot, intermédiaire dans la gestion de projet </w:t>
+      </w:r>
+    </w:p>
+    <w:p>
+      <w:pPr>
+        <w:pStyle w:val="Paragraphedeliste"/>
+        <w:numPr>
+          <w:ilvl w:val="0"/>
+          <w:numId w:val="11"/>
+        </w:numPr>
+      </w:pPr>
+      <w:r>
+        <w:t>Monsieur Gaillard, intermédiaire dans la réalisation des parties Android et Ios</w:t>
+      </w:r>
+    </w:p>
+    <w:p>
+      <w:pPr>
+        <w:pStyle w:val="Paragraphedeliste"/>
+        <w:numPr>
+          <w:ilvl w:val="0"/>
+          <w:numId w:val="11"/>
+        </w:numPr>
+      </w:pPr>
+      <w:r>
+        <w:t xml:space="preserve">Monsieur Dague, intermédiaire pour la partie Windows Phone  </w:t>
+      </w:r>
+    </w:p>
     <w:p>
       <w:pPr>
         <w:pStyle w:val="Titre1"/>
       </w:pPr>
-      <w:bookmarkStart w:id="32" w:name="_Toc441784639"/>
-      <w:r>
+    </w:p>
+    <w:p/>
+    <w:p/>
+    <w:p>
+      <w:pPr>
+        <w:pStyle w:val="Titre1"/>
+      </w:pPr>
+      <w:bookmarkStart w:id="37" w:name="_Toc441790294"/>
+      <w:r>
+        <w:lastRenderedPageBreak/>
         <w:t>Livrables attendus</w:t>
       </w:r>
-      <w:bookmarkEnd w:id="32"/>
+      <w:bookmarkEnd w:id="37"/>
     </w:p>
     <w:p/>
     <w:p>
@@ -6372,7 +6693,7 @@
         <w:szCs w:val="28"/>
       </w:rPr>
       <w:pict>
-        <v:group id="_x0000_s2057" style="position:absolute;margin-left:19042.65pt;margin-top:0;width:532.9pt;height:53pt;flip:x;z-index:251662336;mso-position-horizontal:right;mso-position-horizontal-relative:page;mso-position-vertical:top;mso-position-vertical-relative:bottom-margin-area" coordorigin="15,14415" coordsize="10658,1060">
+        <v:group id="_x0000_s2057" style="position:absolute;margin-left:19524.35pt;margin-top:0;width:532.9pt;height:53pt;flip:x;z-index:251662336;mso-position-horizontal:right;mso-position-horizontal-relative:page;mso-position-vertical:top;mso-position-vertical-relative:bottom-margin-area" coordorigin="15,14415" coordsize="10658,1060">
           <v:shapetype id="_x0000_t32" coordsize="21600,21600" o:spt="32" o:oned="t" path="m,l21600,21600e" filled="f">
             <v:path arrowok="t" fillok="f" o:connecttype="none"/>
             <o:lock v:ext="edit" shapetype="t"/>
@@ -6401,7 +6722,7 @@
                     <w:rPr>
                       <w:noProof/>
                     </w:rPr>
-                    <w:t>13</w:t>
+                    <w:t>14</w:t>
                   </w:r>
                   <w:r>
                     <w:rPr>
@@ -6469,6 +6790,7 @@
                     <w:dataBinding w:prefixMappings="xmlns:ns0='http://schemas.openxmlformats.org/package/2006/metadata/core-properties' xmlns:ns1='http://purl.org/dc/elements/1.1/'" w:xpath="/ns0:coreProperties[1]/ns1:title[1]" w:storeItemID="{6C3C8BC8-F283-45AE-878A-BAB7291924A1}"/>
                     <w:text/>
                   </w:sdtPr>
+                  <w:sdtEndPr/>
                   <w:sdtContent>
                     <w:p>
                       <w:pPr>
@@ -6499,6 +6821,7 @@
                       <w:calendar w:val="gregorian"/>
                     </w:date>
                   </w:sdtPr>
+                  <w:sdtEndPr/>
                   <w:sdtContent>
                     <w:p>
                       <w:pPr>
@@ -6974,6 +7297,119 @@
     </w:lvl>
   </w:abstractNum>
   <w:abstractNum w:abstractNumId="4" w15:restartNumberingAfterBreak="0">
+    <w:nsid w:val="488552A5"/>
+    <w:multiLevelType w:val="hybridMultilevel"/>
+    <w:tmpl w:val="6FFA2510"/>
+    <w:lvl w:ilvl="0" w:tplc="040C0001">
+      <w:start w:val="1"/>
+      <w:numFmt w:val="bullet"/>
+      <w:lvlText w:val=""/>
+      <w:lvlJc w:val="left"/>
+      <w:pPr>
+        <w:ind w:left="720" w:hanging="360"/>
+      </w:pPr>
+      <w:rPr>
+        <w:rFonts w:ascii="Symbol" w:hAnsi="Symbol" w:hint="default"/>
+      </w:rPr>
+    </w:lvl>
+    <w:lvl w:ilvl="1" w:tplc="040C0003" w:tentative="1">
+      <w:start w:val="1"/>
+      <w:numFmt w:val="bullet"/>
+      <w:lvlText w:val="o"/>
+      <w:lvlJc w:val="left"/>
+      <w:pPr>
+        <w:ind w:left="1440" w:hanging="360"/>
+      </w:pPr>
+      <w:rPr>
+        <w:rFonts w:ascii="Courier New" w:hAnsi="Courier New" w:cs="Courier New" w:hint="default"/>
+      </w:rPr>
+    </w:lvl>
+    <w:lvl w:ilvl="2" w:tplc="040C0005" w:tentative="1">
+      <w:start w:val="1"/>
+      <w:numFmt w:val="bullet"/>
+      <w:lvlText w:val=""/>
+      <w:lvlJc w:val="left"/>
+      <w:pPr>
+        <w:ind w:left="2160" w:hanging="360"/>
+      </w:pPr>
+      <w:rPr>
+        <w:rFonts w:ascii="Wingdings" w:hAnsi="Wingdings" w:hint="default"/>
+      </w:rPr>
+    </w:lvl>
+    <w:lvl w:ilvl="3" w:tplc="040C0001" w:tentative="1">
+      <w:start w:val="1"/>
+      <w:numFmt w:val="bullet"/>
+      <w:lvlText w:val=""/>
+      <w:lvlJc w:val="left"/>
+      <w:pPr>
+        <w:ind w:left="2880" w:hanging="360"/>
+      </w:pPr>
+      <w:rPr>
+        <w:rFonts w:ascii="Symbol" w:hAnsi="Symbol" w:hint="default"/>
+      </w:rPr>
+    </w:lvl>
+    <w:lvl w:ilvl="4" w:tplc="040C0003" w:tentative="1">
+      <w:start w:val="1"/>
+      <w:numFmt w:val="bullet"/>
+      <w:lvlText w:val="o"/>
+      <w:lvlJc w:val="left"/>
+      <w:pPr>
+        <w:ind w:left="3600" w:hanging="360"/>
+      </w:pPr>
+      <w:rPr>
+        <w:rFonts w:ascii="Courier New" w:hAnsi="Courier New" w:cs="Courier New" w:hint="default"/>
+      </w:rPr>
+    </w:lvl>
+    <w:lvl w:ilvl="5" w:tplc="040C0005" w:tentative="1">
+      <w:start w:val="1"/>
+      <w:numFmt w:val="bullet"/>
+      <w:lvlText w:val=""/>
+      <w:lvlJc w:val="left"/>
+      <w:pPr>
+        <w:ind w:left="4320" w:hanging="360"/>
+      </w:pPr>
+      <w:rPr>
+        <w:rFonts w:ascii="Wingdings" w:hAnsi="Wingdings" w:hint="default"/>
+      </w:rPr>
+    </w:lvl>
+    <w:lvl w:ilvl="6" w:tplc="040C0001" w:tentative="1">
+      <w:start w:val="1"/>
+      <w:numFmt w:val="bullet"/>
+      <w:lvlText w:val=""/>
+      <w:lvlJc w:val="left"/>
+      <w:pPr>
+        <w:ind w:left="5040" w:hanging="360"/>
+      </w:pPr>
+      <w:rPr>
+        <w:rFonts w:ascii="Symbol" w:hAnsi="Symbol" w:hint="default"/>
+      </w:rPr>
+    </w:lvl>
+    <w:lvl w:ilvl="7" w:tplc="040C0003" w:tentative="1">
+      <w:start w:val="1"/>
+      <w:numFmt w:val="bullet"/>
+      <w:lvlText w:val="o"/>
+      <w:lvlJc w:val="left"/>
+      <w:pPr>
+        <w:ind w:left="5760" w:hanging="360"/>
+      </w:pPr>
+      <w:rPr>
+        <w:rFonts w:ascii="Courier New" w:hAnsi="Courier New" w:cs="Courier New" w:hint="default"/>
+      </w:rPr>
+    </w:lvl>
+    <w:lvl w:ilvl="8" w:tplc="040C0005" w:tentative="1">
+      <w:start w:val="1"/>
+      <w:numFmt w:val="bullet"/>
+      <w:lvlText w:val=""/>
+      <w:lvlJc w:val="left"/>
+      <w:pPr>
+        <w:ind w:left="6480" w:hanging="360"/>
+      </w:pPr>
+      <w:rPr>
+        <w:rFonts w:ascii="Wingdings" w:hAnsi="Wingdings" w:hint="default"/>
+      </w:rPr>
+    </w:lvl>
+  </w:abstractNum>
+  <w:abstractNum w:abstractNumId="5" w15:restartNumberingAfterBreak="0">
     <w:nsid w:val="4ABF3C15"/>
     <w:multiLevelType w:val="hybridMultilevel"/>
     <w:tmpl w:val="8BCEF47E"/>
@@ -7085,7 +7521,7 @@
       </w:rPr>
     </w:lvl>
   </w:abstractNum>
-  <w:abstractNum w:abstractNumId="5" w15:restartNumberingAfterBreak="0">
+  <w:abstractNum w:abstractNumId="6" w15:restartNumberingAfterBreak="0">
     <w:nsid w:val="4B3274A9"/>
     <w:multiLevelType w:val="hybridMultilevel"/>
     <w:tmpl w:val="D108DA46"/>
@@ -7197,7 +7633,7 @@
       </w:rPr>
     </w:lvl>
   </w:abstractNum>
-  <w:abstractNum w:abstractNumId="6" w15:restartNumberingAfterBreak="0">
+  <w:abstractNum w:abstractNumId="7" w15:restartNumberingAfterBreak="0">
     <w:nsid w:val="55990378"/>
     <w:multiLevelType w:val="hybridMultilevel"/>
     <w:tmpl w:val="70EED510"/>
@@ -7310,7 +7746,7 @@
       </w:rPr>
     </w:lvl>
   </w:abstractNum>
-  <w:abstractNum w:abstractNumId="7" w15:restartNumberingAfterBreak="0">
+  <w:abstractNum w:abstractNumId="8" w15:restartNumberingAfterBreak="0">
     <w:nsid w:val="70512959"/>
     <w:multiLevelType w:val="hybridMultilevel"/>
     <w:tmpl w:val="45089CEA"/>
@@ -7422,7 +7858,7 @@
       </w:rPr>
     </w:lvl>
   </w:abstractNum>
-  <w:abstractNum w:abstractNumId="8" w15:restartNumberingAfterBreak="0">
+  <w:abstractNum w:abstractNumId="9" w15:restartNumberingAfterBreak="0">
     <w:nsid w:val="71453E6D"/>
     <w:multiLevelType w:val="hybridMultilevel"/>
     <w:tmpl w:val="39EA13CC"/>
@@ -7535,7 +7971,7 @@
       </w:rPr>
     </w:lvl>
   </w:abstractNum>
-  <w:abstractNum w:abstractNumId="9" w15:restartNumberingAfterBreak="0">
+  <w:abstractNum w:abstractNumId="10" w15:restartNumberingAfterBreak="0">
     <w:nsid w:val="72DE70CB"/>
     <w:multiLevelType w:val="hybridMultilevel"/>
     <w:tmpl w:val="F8D0CAD0"/>
@@ -7649,10 +8085,10 @@
     </w:lvl>
   </w:abstractNum>
   <w:num w:numId="1">
-    <w:abstractNumId w:val="6"/>
+    <w:abstractNumId w:val="7"/>
   </w:num>
   <w:num w:numId="2">
-    <w:abstractNumId w:val="9"/>
+    <w:abstractNumId w:val="10"/>
   </w:num>
   <w:num w:numId="3">
     <w:abstractNumId w:val="3"/>
@@ -7664,19 +8100,22 @@
     <w:abstractNumId w:val="1"/>
   </w:num>
   <w:num w:numId="6">
-    <w:abstractNumId w:val="7"/>
+    <w:abstractNumId w:val="8"/>
   </w:num>
   <w:num w:numId="7">
-    <w:abstractNumId w:val="4"/>
+    <w:abstractNumId w:val="5"/>
   </w:num>
   <w:num w:numId="8">
-    <w:abstractNumId w:val="8"/>
+    <w:abstractNumId w:val="9"/>
   </w:num>
   <w:num w:numId="9">
-    <w:abstractNumId w:val="5"/>
+    <w:abstractNumId w:val="6"/>
   </w:num>
   <w:num w:numId="10">
     <w:abstractNumId w:val="0"/>
+  </w:num>
+  <w:num w:numId="11">
+    <w:abstractNumId w:val="4"/>
   </w:num>
 </w:numbering>
 </file>
@@ -10137,49 +10576,49 @@
     </dgm:pt>
   </dgm:ptLst>
   <dgm:cxnLst>
-    <dgm:cxn modelId="{120F8CEE-52C4-4F37-B5CB-AAD21C306B11}" type="presOf" srcId="{B1C26438-2A73-4CC2-A449-FB7586990B0D}" destId="{23252E62-C7F8-4E06-B529-ECE562765A43}" srcOrd="0" destOrd="0" presId="urn:microsoft.com/office/officeart/2005/8/layout/orgChart1"/>
-    <dgm:cxn modelId="{2B142837-E861-4B04-B2D6-7A6D61E2A34A}" type="presOf" srcId="{BC06FAA4-DA55-40D9-9FFD-182EA9386163}" destId="{1553A68F-C3FA-476D-84EB-B68CAE9FF630}" srcOrd="0" destOrd="0" presId="urn:microsoft.com/office/officeart/2005/8/layout/orgChart1"/>
+    <dgm:cxn modelId="{54A04A01-C338-4C96-BFEC-2D2915EA6A0C}" type="presOf" srcId="{1F5030CD-97B6-4461-8449-ABAA5C669E7F}" destId="{BF3AC3A0-9C13-44FA-A3C7-2B8D71E821F2}" srcOrd="1" destOrd="0" presId="urn:microsoft.com/office/officeart/2005/8/layout/orgChart1"/>
+    <dgm:cxn modelId="{03E3943B-7CDD-48C0-98ED-ECB89BBD844E}" type="presOf" srcId="{0BA05C64-0F02-48E8-AFE1-D4CB9E10B28A}" destId="{9E8D1785-F27A-4808-8AD6-C22503A2EC29}" srcOrd="0" destOrd="0" presId="urn:microsoft.com/office/officeart/2005/8/layout/orgChart1"/>
     <dgm:cxn modelId="{20EAB59B-529A-4C52-ADFC-4830F36ECCA5}" srcId="{1F5030CD-97B6-4461-8449-ABAA5C669E7F}" destId="{0C92CE82-A08E-4D40-A613-3299A37A3902}" srcOrd="0" destOrd="0" parTransId="{A3B3BC00-5850-4FB3-94F0-6C75EADBC5FE}" sibTransId="{610B9216-4B2D-4111-B9F3-44C079BB5BC4}"/>
     <dgm:cxn modelId="{65F5EB4B-924C-4248-8C8D-CD3A67050A08}" srcId="{1F5030CD-97B6-4461-8449-ABAA5C669E7F}" destId="{CCFE96D3-6A8A-4C1D-9C2E-D385781CBF74}" srcOrd="1" destOrd="0" parTransId="{B1C26438-2A73-4CC2-A449-FB7586990B0D}" sibTransId="{92B12A1F-B1C5-4100-99C0-7817CB550C05}"/>
-    <dgm:cxn modelId="{CFABFA1F-2564-40BD-BC33-D95EA78CF5B7}" type="presOf" srcId="{0BA05C64-0F02-48E8-AFE1-D4CB9E10B28A}" destId="{9E8D1785-F27A-4808-8AD6-C22503A2EC29}" srcOrd="0" destOrd="0" presId="urn:microsoft.com/office/officeart/2005/8/layout/orgChart1"/>
-    <dgm:cxn modelId="{622A406B-3B00-4F3C-9697-EB9AF4170C91}" type="presOf" srcId="{1F5030CD-97B6-4461-8449-ABAA5C669E7F}" destId="{BF3AC3A0-9C13-44FA-A3C7-2B8D71E821F2}" srcOrd="1" destOrd="0" presId="urn:microsoft.com/office/officeart/2005/8/layout/orgChart1"/>
-    <dgm:cxn modelId="{CFABCAF0-7364-4CA4-84E0-0F2E5758BEC9}" type="presOf" srcId="{0C92CE82-A08E-4D40-A613-3299A37A3902}" destId="{6CC9A5E5-FF74-4AF9-8D27-6BF002A86847}" srcOrd="0" destOrd="0" presId="urn:microsoft.com/office/officeart/2005/8/layout/orgChart1"/>
-    <dgm:cxn modelId="{084FE369-8700-496B-9F3C-1444012A69E5}" type="presOf" srcId="{CCFE96D3-6A8A-4C1D-9C2E-D385781CBF74}" destId="{06B6A298-B27F-46E6-95B8-A26AED718235}" srcOrd="1" destOrd="0" presId="urn:microsoft.com/office/officeart/2005/8/layout/orgChart1"/>
-    <dgm:cxn modelId="{97487293-F25E-4EED-AA2A-D8B8C72E2B86}" type="presOf" srcId="{1F5030CD-97B6-4461-8449-ABAA5C669E7F}" destId="{6F814859-A48E-4DC6-A224-00556DC0D01D}" srcOrd="0" destOrd="0" presId="urn:microsoft.com/office/officeart/2005/8/layout/orgChart1"/>
+    <dgm:cxn modelId="{0D9D70F7-F08A-4517-BAA8-2C34AA1544A6}" type="presOf" srcId="{B1C26438-2A73-4CC2-A449-FB7586990B0D}" destId="{23252E62-C7F8-4E06-B529-ECE562765A43}" srcOrd="0" destOrd="0" presId="urn:microsoft.com/office/officeart/2005/8/layout/orgChart1"/>
+    <dgm:cxn modelId="{3A6C6623-59B2-427A-B9C5-F1269FC02AC4}" type="presOf" srcId="{A3B3BC00-5850-4FB3-94F0-6C75EADBC5FE}" destId="{DAB96BC4-A7AE-4B40-AC79-43DE96AF2EC1}" srcOrd="0" destOrd="0" presId="urn:microsoft.com/office/officeart/2005/8/layout/orgChart1"/>
+    <dgm:cxn modelId="{F2271055-9E5D-428F-B45B-72D9B65E0163}" type="presOf" srcId="{BC06FAA4-DA55-40D9-9FFD-182EA9386163}" destId="{1553A68F-C3FA-476D-84EB-B68CAE9FF630}" srcOrd="0" destOrd="0" presId="urn:microsoft.com/office/officeart/2005/8/layout/orgChart1"/>
+    <dgm:cxn modelId="{4A295219-66A7-4F84-827E-9F3D21E835E1}" type="presOf" srcId="{7D96F0F5-6594-42A4-A3F7-E5D2966D92BA}" destId="{50465CDA-C325-4A5D-BCA5-3FF9F48CE7AC}" srcOrd="0" destOrd="0" presId="urn:microsoft.com/office/officeart/2005/8/layout/orgChart1"/>
+    <dgm:cxn modelId="{671226FE-6991-466F-B281-BDCAF5110C4A}" type="presOf" srcId="{BC06FAA4-DA55-40D9-9FFD-182EA9386163}" destId="{53FA14BA-28F8-4D14-B859-2C35F21C573A}" srcOrd="1" destOrd="0" presId="urn:microsoft.com/office/officeart/2005/8/layout/orgChart1"/>
+    <dgm:cxn modelId="{C8B80A80-C428-4366-B9E1-D6C534938B0C}" type="presOf" srcId="{0C92CE82-A08E-4D40-A613-3299A37A3902}" destId="{88932647-3C8E-4617-ACB5-0B0CDD566322}" srcOrd="1" destOrd="0" presId="urn:microsoft.com/office/officeart/2005/8/layout/orgChart1"/>
+    <dgm:cxn modelId="{ADEBC002-8627-4205-8A1A-20D8C96D3C29}" type="presOf" srcId="{CCFE96D3-6A8A-4C1D-9C2E-D385781CBF74}" destId="{014D09A2-1DC0-4E0E-B798-7989698C67D7}" srcOrd="0" destOrd="0" presId="urn:microsoft.com/office/officeart/2005/8/layout/orgChart1"/>
+    <dgm:cxn modelId="{119621A4-3FAF-4FDF-B39E-E28957649A7F}" type="presOf" srcId="{1F5030CD-97B6-4461-8449-ABAA5C669E7F}" destId="{6F814859-A48E-4DC6-A224-00556DC0D01D}" srcOrd="0" destOrd="0" presId="urn:microsoft.com/office/officeart/2005/8/layout/orgChart1"/>
     <dgm:cxn modelId="{5BE20C55-B49B-4E75-A7A1-3AE9FB5BF62F}" srcId="{0BA05C64-0F02-48E8-AFE1-D4CB9E10B28A}" destId="{1F5030CD-97B6-4461-8449-ABAA5C669E7F}" srcOrd="0" destOrd="0" parTransId="{C05A1F9E-4BA5-4996-BF28-D6647F9818A4}" sibTransId="{5776B160-C96F-4A33-ABDD-FB9393E24140}"/>
-    <dgm:cxn modelId="{FF58EFBE-B563-4244-80A0-F30679FDF056}" type="presOf" srcId="{0C92CE82-A08E-4D40-A613-3299A37A3902}" destId="{88932647-3C8E-4617-ACB5-0B0CDD566322}" srcOrd="1" destOrd="0" presId="urn:microsoft.com/office/officeart/2005/8/layout/orgChart1"/>
-    <dgm:cxn modelId="{ED318DA0-4EE8-4E18-A737-C38EF379CAAF}" type="presOf" srcId="{CCFE96D3-6A8A-4C1D-9C2E-D385781CBF74}" destId="{014D09A2-1DC0-4E0E-B798-7989698C67D7}" srcOrd="0" destOrd="0" presId="urn:microsoft.com/office/officeart/2005/8/layout/orgChart1"/>
+    <dgm:cxn modelId="{01D7E5B3-08F1-4D44-9B94-C11E8F2CACBB}" type="presOf" srcId="{0C92CE82-A08E-4D40-A613-3299A37A3902}" destId="{6CC9A5E5-FF74-4AF9-8D27-6BF002A86847}" srcOrd="0" destOrd="0" presId="urn:microsoft.com/office/officeart/2005/8/layout/orgChart1"/>
+    <dgm:cxn modelId="{D124EE9A-F6F8-4B15-832E-273010FE0130}" type="presOf" srcId="{CCFE96D3-6A8A-4C1D-9C2E-D385781CBF74}" destId="{06B6A298-B27F-46E6-95B8-A26AED718235}" srcOrd="1" destOrd="0" presId="urn:microsoft.com/office/officeart/2005/8/layout/orgChart1"/>
     <dgm:cxn modelId="{0F2EA131-DDC7-45C5-A85E-6BF0E9D3D12C}" srcId="{1F5030CD-97B6-4461-8449-ABAA5C669E7F}" destId="{BC06FAA4-DA55-40D9-9FFD-182EA9386163}" srcOrd="2" destOrd="0" parTransId="{7D96F0F5-6594-42A4-A3F7-E5D2966D92BA}" sibTransId="{4AED3878-4374-4D7A-90FF-45E1B654550D}"/>
-    <dgm:cxn modelId="{FDFBECF0-AEEF-43EE-8823-EE3CC2EA28B2}" type="presOf" srcId="{A3B3BC00-5850-4FB3-94F0-6C75EADBC5FE}" destId="{DAB96BC4-A7AE-4B40-AC79-43DE96AF2EC1}" srcOrd="0" destOrd="0" presId="urn:microsoft.com/office/officeart/2005/8/layout/orgChart1"/>
-    <dgm:cxn modelId="{835D32F9-DF16-4AA8-B9AD-D41E39F34E70}" type="presOf" srcId="{7D96F0F5-6594-42A4-A3F7-E5D2966D92BA}" destId="{50465CDA-C325-4A5D-BCA5-3FF9F48CE7AC}" srcOrd="0" destOrd="0" presId="urn:microsoft.com/office/officeart/2005/8/layout/orgChart1"/>
-    <dgm:cxn modelId="{B7B3AF1D-72A5-4A87-B4A7-ED7E6FC4BF29}" type="presOf" srcId="{BC06FAA4-DA55-40D9-9FFD-182EA9386163}" destId="{53FA14BA-28F8-4D14-B859-2C35F21C573A}" srcOrd="1" destOrd="0" presId="urn:microsoft.com/office/officeart/2005/8/layout/orgChart1"/>
-    <dgm:cxn modelId="{88BEC29C-1C34-492E-B2F2-F90CD07AB633}" type="presParOf" srcId="{9E8D1785-F27A-4808-8AD6-C22503A2EC29}" destId="{B3A8B6CF-B33E-4F46-B251-FA3C27EAE703}" srcOrd="0" destOrd="0" presId="urn:microsoft.com/office/officeart/2005/8/layout/orgChart1"/>
-    <dgm:cxn modelId="{16BE227D-49EB-4974-B183-D49A681EADB2}" type="presParOf" srcId="{B3A8B6CF-B33E-4F46-B251-FA3C27EAE703}" destId="{CA66FF3E-1F33-4136-B2C9-14CF41BA98AA}" srcOrd="0" destOrd="0" presId="urn:microsoft.com/office/officeart/2005/8/layout/orgChart1"/>
-    <dgm:cxn modelId="{8FED2C4C-4A7C-4A77-95A0-9453C412ED76}" type="presParOf" srcId="{CA66FF3E-1F33-4136-B2C9-14CF41BA98AA}" destId="{6F814859-A48E-4DC6-A224-00556DC0D01D}" srcOrd="0" destOrd="0" presId="urn:microsoft.com/office/officeart/2005/8/layout/orgChart1"/>
-    <dgm:cxn modelId="{8AE0BE9A-6D6A-4310-9E87-B7371AC2FE51}" type="presParOf" srcId="{CA66FF3E-1F33-4136-B2C9-14CF41BA98AA}" destId="{BF3AC3A0-9C13-44FA-A3C7-2B8D71E821F2}" srcOrd="1" destOrd="0" presId="urn:microsoft.com/office/officeart/2005/8/layout/orgChart1"/>
-    <dgm:cxn modelId="{0BF286E6-85E8-4466-B7E6-18A33742E3D0}" type="presParOf" srcId="{B3A8B6CF-B33E-4F46-B251-FA3C27EAE703}" destId="{00331E20-28EF-42E9-9812-A4402DF38629}" srcOrd="1" destOrd="0" presId="urn:microsoft.com/office/officeart/2005/8/layout/orgChart1"/>
-    <dgm:cxn modelId="{5FCA9493-C11A-4C19-860C-3439E9620229}" type="presParOf" srcId="{00331E20-28EF-42E9-9812-A4402DF38629}" destId="{DAB96BC4-A7AE-4B40-AC79-43DE96AF2EC1}" srcOrd="0" destOrd="0" presId="urn:microsoft.com/office/officeart/2005/8/layout/orgChart1"/>
-    <dgm:cxn modelId="{82079914-EA78-428C-85EB-01E4FCB877B3}" type="presParOf" srcId="{00331E20-28EF-42E9-9812-A4402DF38629}" destId="{8C6A3BD5-8D59-46AE-8F92-33C01EFA44AA}" srcOrd="1" destOrd="0" presId="urn:microsoft.com/office/officeart/2005/8/layout/orgChart1"/>
-    <dgm:cxn modelId="{85ADB246-1040-46B5-9C49-0C26C5EEBE89}" type="presParOf" srcId="{8C6A3BD5-8D59-46AE-8F92-33C01EFA44AA}" destId="{8FB1F879-32D8-4D0C-A3D3-B77BE213B0A0}" srcOrd="0" destOrd="0" presId="urn:microsoft.com/office/officeart/2005/8/layout/orgChart1"/>
-    <dgm:cxn modelId="{68F77B36-171A-4AC2-A358-19FB7DC8F250}" type="presParOf" srcId="{8FB1F879-32D8-4D0C-A3D3-B77BE213B0A0}" destId="{6CC9A5E5-FF74-4AF9-8D27-6BF002A86847}" srcOrd="0" destOrd="0" presId="urn:microsoft.com/office/officeart/2005/8/layout/orgChart1"/>
-    <dgm:cxn modelId="{34B6BEF6-336B-476A-8E50-5751E94FD3DD}" type="presParOf" srcId="{8FB1F879-32D8-4D0C-A3D3-B77BE213B0A0}" destId="{88932647-3C8E-4617-ACB5-0B0CDD566322}" srcOrd="1" destOrd="0" presId="urn:microsoft.com/office/officeart/2005/8/layout/orgChart1"/>
-    <dgm:cxn modelId="{8CEE8388-D2CC-4B46-B76B-674F0AE20DFE}" type="presParOf" srcId="{8C6A3BD5-8D59-46AE-8F92-33C01EFA44AA}" destId="{8B2B4501-1BAD-4E70-97DE-024938CD2547}" srcOrd="1" destOrd="0" presId="urn:microsoft.com/office/officeart/2005/8/layout/orgChart1"/>
-    <dgm:cxn modelId="{20E0A118-0E92-40FA-89E6-DF9B7308C9E4}" type="presParOf" srcId="{8C6A3BD5-8D59-46AE-8F92-33C01EFA44AA}" destId="{BD82DB80-1C3B-4B50-94D6-93C635E7EDC9}" srcOrd="2" destOrd="0" presId="urn:microsoft.com/office/officeart/2005/8/layout/orgChart1"/>
-    <dgm:cxn modelId="{F7E19344-6587-44EC-B9FF-0F0B9DA96330}" type="presParOf" srcId="{00331E20-28EF-42E9-9812-A4402DF38629}" destId="{23252E62-C7F8-4E06-B529-ECE562765A43}" srcOrd="2" destOrd="0" presId="urn:microsoft.com/office/officeart/2005/8/layout/orgChart1"/>
-    <dgm:cxn modelId="{F0B72E44-5346-4B14-A15C-5521208B8EDF}" type="presParOf" srcId="{00331E20-28EF-42E9-9812-A4402DF38629}" destId="{BBED5669-2487-484B-ADB2-D3D9811C99EB}" srcOrd="3" destOrd="0" presId="urn:microsoft.com/office/officeart/2005/8/layout/orgChart1"/>
-    <dgm:cxn modelId="{2135434C-33F3-45C9-9A3C-0FEF233426DB}" type="presParOf" srcId="{BBED5669-2487-484B-ADB2-D3D9811C99EB}" destId="{40D558B3-AB71-4B4A-AA4B-C93FC13A093E}" srcOrd="0" destOrd="0" presId="urn:microsoft.com/office/officeart/2005/8/layout/orgChart1"/>
-    <dgm:cxn modelId="{45F16630-A813-4317-94C3-05CA6CB8DC0A}" type="presParOf" srcId="{40D558B3-AB71-4B4A-AA4B-C93FC13A093E}" destId="{014D09A2-1DC0-4E0E-B798-7989698C67D7}" srcOrd="0" destOrd="0" presId="urn:microsoft.com/office/officeart/2005/8/layout/orgChart1"/>
-    <dgm:cxn modelId="{4FB9038B-2F73-4FBC-9687-5A7FDE73D819}" type="presParOf" srcId="{40D558B3-AB71-4B4A-AA4B-C93FC13A093E}" destId="{06B6A298-B27F-46E6-95B8-A26AED718235}" srcOrd="1" destOrd="0" presId="urn:microsoft.com/office/officeart/2005/8/layout/orgChart1"/>
-    <dgm:cxn modelId="{1EC0BDDE-1D14-4814-B05F-4F6EC62229E2}" type="presParOf" srcId="{BBED5669-2487-484B-ADB2-D3D9811C99EB}" destId="{BFE6F31C-94F8-4990-BD42-CD356937BD9D}" srcOrd="1" destOrd="0" presId="urn:microsoft.com/office/officeart/2005/8/layout/orgChart1"/>
-    <dgm:cxn modelId="{521B04B4-B03E-4A3F-846A-C90EE9473E42}" type="presParOf" srcId="{BBED5669-2487-484B-ADB2-D3D9811C99EB}" destId="{26EF68EA-75FE-41CC-9F7F-C7218328BBE9}" srcOrd="2" destOrd="0" presId="urn:microsoft.com/office/officeart/2005/8/layout/orgChart1"/>
-    <dgm:cxn modelId="{ECD9F22E-8BDD-4DCE-B8AB-F7B2EF00936D}" type="presParOf" srcId="{00331E20-28EF-42E9-9812-A4402DF38629}" destId="{50465CDA-C325-4A5D-BCA5-3FF9F48CE7AC}" srcOrd="4" destOrd="0" presId="urn:microsoft.com/office/officeart/2005/8/layout/orgChart1"/>
-    <dgm:cxn modelId="{1DDA1BBF-53A9-4BD4-9D6B-4F431338B954}" type="presParOf" srcId="{00331E20-28EF-42E9-9812-A4402DF38629}" destId="{802B6B00-FD62-413C-A40B-7D51EF73ACB2}" srcOrd="5" destOrd="0" presId="urn:microsoft.com/office/officeart/2005/8/layout/orgChart1"/>
-    <dgm:cxn modelId="{81CA5CAB-5A09-48D6-9090-56D6ED5BB806}" type="presParOf" srcId="{802B6B00-FD62-413C-A40B-7D51EF73ACB2}" destId="{EBEBD8F7-E216-4EBE-897D-6391E6348797}" srcOrd="0" destOrd="0" presId="urn:microsoft.com/office/officeart/2005/8/layout/orgChart1"/>
-    <dgm:cxn modelId="{1812FC4A-3907-4244-906A-BAD8700C117A}" type="presParOf" srcId="{EBEBD8F7-E216-4EBE-897D-6391E6348797}" destId="{1553A68F-C3FA-476D-84EB-B68CAE9FF630}" srcOrd="0" destOrd="0" presId="urn:microsoft.com/office/officeart/2005/8/layout/orgChart1"/>
-    <dgm:cxn modelId="{0DDD197D-C287-4FBB-9A56-500D5B2D3B0F}" type="presParOf" srcId="{EBEBD8F7-E216-4EBE-897D-6391E6348797}" destId="{53FA14BA-28F8-4D14-B859-2C35F21C573A}" srcOrd="1" destOrd="0" presId="urn:microsoft.com/office/officeart/2005/8/layout/orgChart1"/>
-    <dgm:cxn modelId="{F99AC901-4F41-4667-8038-D2A13A9EE1E5}" type="presParOf" srcId="{802B6B00-FD62-413C-A40B-7D51EF73ACB2}" destId="{B1C65A38-E805-433E-A8C9-69655148268F}" srcOrd="1" destOrd="0" presId="urn:microsoft.com/office/officeart/2005/8/layout/orgChart1"/>
-    <dgm:cxn modelId="{54A69528-B24B-40F3-9CED-98F335F1437D}" type="presParOf" srcId="{802B6B00-FD62-413C-A40B-7D51EF73ACB2}" destId="{47B1E795-6892-4FB1-8096-6195C07B1EA0}" srcOrd="2" destOrd="0" presId="urn:microsoft.com/office/officeart/2005/8/layout/orgChart1"/>
-    <dgm:cxn modelId="{1A46B1A3-8228-4208-8108-1E334E1F8346}" type="presParOf" srcId="{B3A8B6CF-B33E-4F46-B251-FA3C27EAE703}" destId="{459A6245-F0F3-4752-92DC-04DD862D0470}" srcOrd="2" destOrd="0" presId="urn:microsoft.com/office/officeart/2005/8/layout/orgChart1"/>
+    <dgm:cxn modelId="{A2426091-C64D-490E-A4AB-FDA69314C258}" type="presParOf" srcId="{9E8D1785-F27A-4808-8AD6-C22503A2EC29}" destId="{B3A8B6CF-B33E-4F46-B251-FA3C27EAE703}" srcOrd="0" destOrd="0" presId="urn:microsoft.com/office/officeart/2005/8/layout/orgChart1"/>
+    <dgm:cxn modelId="{345855CF-F367-492C-BC9C-97FFBE5530FF}" type="presParOf" srcId="{B3A8B6CF-B33E-4F46-B251-FA3C27EAE703}" destId="{CA66FF3E-1F33-4136-B2C9-14CF41BA98AA}" srcOrd="0" destOrd="0" presId="urn:microsoft.com/office/officeart/2005/8/layout/orgChart1"/>
+    <dgm:cxn modelId="{FFF490CD-0827-4678-BBA6-B65583741EED}" type="presParOf" srcId="{CA66FF3E-1F33-4136-B2C9-14CF41BA98AA}" destId="{6F814859-A48E-4DC6-A224-00556DC0D01D}" srcOrd="0" destOrd="0" presId="urn:microsoft.com/office/officeart/2005/8/layout/orgChart1"/>
+    <dgm:cxn modelId="{79487CD6-BDA1-40DA-986D-FE17F94D7CD8}" type="presParOf" srcId="{CA66FF3E-1F33-4136-B2C9-14CF41BA98AA}" destId="{BF3AC3A0-9C13-44FA-A3C7-2B8D71E821F2}" srcOrd="1" destOrd="0" presId="urn:microsoft.com/office/officeart/2005/8/layout/orgChart1"/>
+    <dgm:cxn modelId="{E754F826-E599-4249-9117-1C6E6CBA8348}" type="presParOf" srcId="{B3A8B6CF-B33E-4F46-B251-FA3C27EAE703}" destId="{00331E20-28EF-42E9-9812-A4402DF38629}" srcOrd="1" destOrd="0" presId="urn:microsoft.com/office/officeart/2005/8/layout/orgChart1"/>
+    <dgm:cxn modelId="{D3CAA6A7-49D4-4247-9161-9DF875413B54}" type="presParOf" srcId="{00331E20-28EF-42E9-9812-A4402DF38629}" destId="{DAB96BC4-A7AE-4B40-AC79-43DE96AF2EC1}" srcOrd="0" destOrd="0" presId="urn:microsoft.com/office/officeart/2005/8/layout/orgChart1"/>
+    <dgm:cxn modelId="{7443BF8D-DA6F-4D8B-97AC-31CEF7988C13}" type="presParOf" srcId="{00331E20-28EF-42E9-9812-A4402DF38629}" destId="{8C6A3BD5-8D59-46AE-8F92-33C01EFA44AA}" srcOrd="1" destOrd="0" presId="urn:microsoft.com/office/officeart/2005/8/layout/orgChart1"/>
+    <dgm:cxn modelId="{7F478B81-9328-4F10-BF89-BA3ABFFB616B}" type="presParOf" srcId="{8C6A3BD5-8D59-46AE-8F92-33C01EFA44AA}" destId="{8FB1F879-32D8-4D0C-A3D3-B77BE213B0A0}" srcOrd="0" destOrd="0" presId="urn:microsoft.com/office/officeart/2005/8/layout/orgChart1"/>
+    <dgm:cxn modelId="{38599EB7-B377-4DA5-A57A-EDF6DB34F41F}" type="presParOf" srcId="{8FB1F879-32D8-4D0C-A3D3-B77BE213B0A0}" destId="{6CC9A5E5-FF74-4AF9-8D27-6BF002A86847}" srcOrd="0" destOrd="0" presId="urn:microsoft.com/office/officeart/2005/8/layout/orgChart1"/>
+    <dgm:cxn modelId="{30D73ABF-CBC5-490C-B374-5F7832CDEB51}" type="presParOf" srcId="{8FB1F879-32D8-4D0C-A3D3-B77BE213B0A0}" destId="{88932647-3C8E-4617-ACB5-0B0CDD566322}" srcOrd="1" destOrd="0" presId="urn:microsoft.com/office/officeart/2005/8/layout/orgChart1"/>
+    <dgm:cxn modelId="{35BC7598-848C-4C89-8D4E-E1568AE97E70}" type="presParOf" srcId="{8C6A3BD5-8D59-46AE-8F92-33C01EFA44AA}" destId="{8B2B4501-1BAD-4E70-97DE-024938CD2547}" srcOrd="1" destOrd="0" presId="urn:microsoft.com/office/officeart/2005/8/layout/orgChart1"/>
+    <dgm:cxn modelId="{E031B309-AD67-4FAD-9277-F037D8424290}" type="presParOf" srcId="{8C6A3BD5-8D59-46AE-8F92-33C01EFA44AA}" destId="{BD82DB80-1C3B-4B50-94D6-93C635E7EDC9}" srcOrd="2" destOrd="0" presId="urn:microsoft.com/office/officeart/2005/8/layout/orgChart1"/>
+    <dgm:cxn modelId="{7C6EED59-FEA1-4699-9757-3269E4108E01}" type="presParOf" srcId="{00331E20-28EF-42E9-9812-A4402DF38629}" destId="{23252E62-C7F8-4E06-B529-ECE562765A43}" srcOrd="2" destOrd="0" presId="urn:microsoft.com/office/officeart/2005/8/layout/orgChart1"/>
+    <dgm:cxn modelId="{8B2098C2-A0FF-456E-9D61-463BB83F29D1}" type="presParOf" srcId="{00331E20-28EF-42E9-9812-A4402DF38629}" destId="{BBED5669-2487-484B-ADB2-D3D9811C99EB}" srcOrd="3" destOrd="0" presId="urn:microsoft.com/office/officeart/2005/8/layout/orgChart1"/>
+    <dgm:cxn modelId="{F82CA33A-BBC5-4095-81DA-1F238CDD1DD7}" type="presParOf" srcId="{BBED5669-2487-484B-ADB2-D3D9811C99EB}" destId="{40D558B3-AB71-4B4A-AA4B-C93FC13A093E}" srcOrd="0" destOrd="0" presId="urn:microsoft.com/office/officeart/2005/8/layout/orgChart1"/>
+    <dgm:cxn modelId="{F3CB68AC-EBD9-44A3-B6B0-E6FB4663FFDF}" type="presParOf" srcId="{40D558B3-AB71-4B4A-AA4B-C93FC13A093E}" destId="{014D09A2-1DC0-4E0E-B798-7989698C67D7}" srcOrd="0" destOrd="0" presId="urn:microsoft.com/office/officeart/2005/8/layout/orgChart1"/>
+    <dgm:cxn modelId="{D84011E6-2EC6-4C21-8426-5CE36CE2420F}" type="presParOf" srcId="{40D558B3-AB71-4B4A-AA4B-C93FC13A093E}" destId="{06B6A298-B27F-46E6-95B8-A26AED718235}" srcOrd="1" destOrd="0" presId="urn:microsoft.com/office/officeart/2005/8/layout/orgChart1"/>
+    <dgm:cxn modelId="{E870D248-7B29-4924-9FDE-B2D871E599DF}" type="presParOf" srcId="{BBED5669-2487-484B-ADB2-D3D9811C99EB}" destId="{BFE6F31C-94F8-4990-BD42-CD356937BD9D}" srcOrd="1" destOrd="0" presId="urn:microsoft.com/office/officeart/2005/8/layout/orgChart1"/>
+    <dgm:cxn modelId="{4568269C-90A8-4B7C-A2E1-E0CD6690762B}" type="presParOf" srcId="{BBED5669-2487-484B-ADB2-D3D9811C99EB}" destId="{26EF68EA-75FE-41CC-9F7F-C7218328BBE9}" srcOrd="2" destOrd="0" presId="urn:microsoft.com/office/officeart/2005/8/layout/orgChart1"/>
+    <dgm:cxn modelId="{D5037EE5-54B5-44FF-8142-8EAD7A60A786}" type="presParOf" srcId="{00331E20-28EF-42E9-9812-A4402DF38629}" destId="{50465CDA-C325-4A5D-BCA5-3FF9F48CE7AC}" srcOrd="4" destOrd="0" presId="urn:microsoft.com/office/officeart/2005/8/layout/orgChart1"/>
+    <dgm:cxn modelId="{A51C77D6-DA80-45BA-BCBC-D6C8A6EB0751}" type="presParOf" srcId="{00331E20-28EF-42E9-9812-A4402DF38629}" destId="{802B6B00-FD62-413C-A40B-7D51EF73ACB2}" srcOrd="5" destOrd="0" presId="urn:microsoft.com/office/officeart/2005/8/layout/orgChart1"/>
+    <dgm:cxn modelId="{72A5CFE1-2C47-4DEC-8D60-34B106DC5E7C}" type="presParOf" srcId="{802B6B00-FD62-413C-A40B-7D51EF73ACB2}" destId="{EBEBD8F7-E216-4EBE-897D-6391E6348797}" srcOrd="0" destOrd="0" presId="urn:microsoft.com/office/officeart/2005/8/layout/orgChart1"/>
+    <dgm:cxn modelId="{F423B753-C836-40D4-8824-D56FC4314ED7}" type="presParOf" srcId="{EBEBD8F7-E216-4EBE-897D-6391E6348797}" destId="{1553A68F-C3FA-476D-84EB-B68CAE9FF630}" srcOrd="0" destOrd="0" presId="urn:microsoft.com/office/officeart/2005/8/layout/orgChart1"/>
+    <dgm:cxn modelId="{F125849E-E293-4280-BF0C-BC3CE5E4DBD3}" type="presParOf" srcId="{EBEBD8F7-E216-4EBE-897D-6391E6348797}" destId="{53FA14BA-28F8-4D14-B859-2C35F21C573A}" srcOrd="1" destOrd="0" presId="urn:microsoft.com/office/officeart/2005/8/layout/orgChart1"/>
+    <dgm:cxn modelId="{2B436397-A5AC-4F7B-B925-3C810273ECCA}" type="presParOf" srcId="{802B6B00-FD62-413C-A40B-7D51EF73ACB2}" destId="{B1C65A38-E805-433E-A8C9-69655148268F}" srcOrd="1" destOrd="0" presId="urn:microsoft.com/office/officeart/2005/8/layout/orgChart1"/>
+    <dgm:cxn modelId="{275077D1-56B4-4375-9F59-F73AEA3E5780}" type="presParOf" srcId="{802B6B00-FD62-413C-A40B-7D51EF73ACB2}" destId="{47B1E795-6892-4FB1-8096-6195C07B1EA0}" srcOrd="2" destOrd="0" presId="urn:microsoft.com/office/officeart/2005/8/layout/orgChart1"/>
+    <dgm:cxn modelId="{2D5F423A-C079-4BA4-8AE0-C88F262E54DF}" type="presParOf" srcId="{B3A8B6CF-B33E-4F46-B251-FA3C27EAE703}" destId="{459A6245-F0F3-4752-92DC-04DD862D0470}" srcOrd="2" destOrd="0" presId="urn:microsoft.com/office/officeart/2005/8/layout/orgChart1"/>
   </dgm:cxnLst>
   <dgm:bg/>
   <dgm:whole/>
@@ -13217,7 +13656,7 @@
 </file>
 
 <file path=customXml/itemProps2.xml><?xml version="1.0" encoding="utf-8"?>
-<ds:datastoreItem xmlns:ds="http://schemas.openxmlformats.org/officeDocument/2006/customXml" ds:itemID="{02230B78-C02B-47D7-92E2-F0120EC49669}">
+<ds:datastoreItem xmlns:ds="http://schemas.openxmlformats.org/officeDocument/2006/customXml" ds:itemID="{60C7D2EB-BE28-45D6-943E-E7ECDF391939}">
   <ds:schemaRefs>
     <ds:schemaRef ds:uri="http://schemas.openxmlformats.org/officeDocument/2006/bibliography"/>
   </ds:schemaRefs>

</xml_diff>